<commit_message>
CIV-7934 Updated docmosis template
</commit_message>
<xml_diff>
--- a/docker/docmosis/templates/CV-UNS-STD-ENG-01289.docx
+++ b/docker/docmosis/templates/CV-UNS-STD-ENG-01289.docx
@@ -1,6 +1,6 @@
 
 <file path=word/document.xml><?xml version="1.0" encoding="utf-8"?>
-<w:document xmlns:wpc="http://schemas.microsoft.com/office/word/2010/wordprocessingCanvas" xmlns:cx="http://schemas.microsoft.com/office/drawing/2014/chartex" xmlns:cx1="http://schemas.microsoft.com/office/drawing/2015/9/8/chartex" xmlns:cx2="http://schemas.microsoft.com/office/drawing/2015/10/21/chartex" xmlns:cx3="http://schemas.microsoft.com/office/drawing/2016/5/9/chartex" xmlns:cx4="http://schemas.microsoft.com/office/drawing/2016/5/10/chartex" xmlns:cx5="http://schemas.microsoft.com/office/drawing/2016/5/11/chartex" xmlns:cx6="http://schemas.microsoft.com/office/drawing/2016/5/12/chartex" xmlns:cx7="http://schemas.microsoft.com/office/drawing/2016/5/13/chartex" xmlns:cx8="http://schemas.microsoft.com/office/drawing/2016/5/14/chartex" xmlns:mc="http://schemas.openxmlformats.org/markup-compatibility/2006" xmlns:aink="http://schemas.microsoft.com/office/drawing/2016/ink" xmlns:am3d="http://schemas.microsoft.com/office/drawing/2017/model3d" xmlns:o="urn:schemas-microsoft-com:office:office" xmlns:oel="http://schemas.microsoft.com/office/2019/extlst" xmlns:r="http://schemas.openxmlformats.org/officeDocument/2006/relationships" xmlns:m="http://schemas.openxmlformats.org/officeDocument/2006/math" xmlns:v="urn:schemas-microsoft-com:vml" xmlns:wp14="http://schemas.microsoft.com/office/word/2010/wordprocessingDrawing" xmlns:wp="http://schemas.openxmlformats.org/drawingml/2006/wordprocessingDrawing" xmlns:w10="urn:schemas-microsoft-com:office:word" xmlns:w="http://schemas.openxmlformats.org/wordprocessingml/2006/main" xmlns:w14="http://schemas.microsoft.com/office/word/2010/wordml" xmlns:w15="http://schemas.microsoft.com/office/word/2012/wordml" xmlns:w16cex="http://schemas.microsoft.com/office/word/2018/wordml/cex" xmlns:w16cid="http://schemas.microsoft.com/office/word/2016/wordml/cid" xmlns:w16="http://schemas.microsoft.com/office/word/2018/wordml" xmlns:w16du="http://schemas.microsoft.com/office/word/2023/wordml/word16du" xmlns:w16sdtdh="http://schemas.microsoft.com/office/word/2020/wordml/sdtdatahash" xmlns:w16se="http://schemas.microsoft.com/office/word/2015/wordml/symex" xmlns:wpg="http://schemas.microsoft.com/office/word/2010/wordprocessingGroup" xmlns:wpi="http://schemas.microsoft.com/office/word/2010/wordprocessingInk" xmlns:wne="http://schemas.microsoft.com/office/word/2006/wordml" xmlns:wps="http://schemas.microsoft.com/office/word/2010/wordprocessingShape" mc:Ignorable="w14 w15 w16se w16cid w16 w16cex w16sdtdh wp14">
+<w:document xmlns:wpc="http://schemas.microsoft.com/office/word/2010/wordprocessingCanvas" xmlns:cx="http://schemas.microsoft.com/office/drawing/2014/chartex" xmlns:cx1="http://schemas.microsoft.com/office/drawing/2015/9/8/chartex" xmlns:cx2="http://schemas.microsoft.com/office/drawing/2015/10/21/chartex" xmlns:cx3="http://schemas.microsoft.com/office/drawing/2016/5/9/chartex" xmlns:cx4="http://schemas.microsoft.com/office/drawing/2016/5/10/chartex" xmlns:cx5="http://schemas.microsoft.com/office/drawing/2016/5/11/chartex" xmlns:cx6="http://schemas.microsoft.com/office/drawing/2016/5/12/chartex" xmlns:cx7="http://schemas.microsoft.com/office/drawing/2016/5/13/chartex" xmlns:cx8="http://schemas.microsoft.com/office/drawing/2016/5/14/chartex" xmlns:mc="http://schemas.openxmlformats.org/markup-compatibility/2006" xmlns:aink="http://schemas.microsoft.com/office/drawing/2016/ink" xmlns:am3d="http://schemas.microsoft.com/office/drawing/2017/model3d" xmlns:o="urn:schemas-microsoft-com:office:office" xmlns:r="http://schemas.openxmlformats.org/officeDocument/2006/relationships" xmlns:m="http://schemas.openxmlformats.org/officeDocument/2006/math" xmlns:v="urn:schemas-microsoft-com:vml" xmlns:wp14="http://schemas.microsoft.com/office/word/2010/wordprocessingDrawing" xmlns:wp="http://schemas.openxmlformats.org/drawingml/2006/wordprocessingDrawing" xmlns:w10="urn:schemas-microsoft-com:office:word" xmlns:w="http://schemas.openxmlformats.org/wordprocessingml/2006/main" xmlns:w14="http://schemas.microsoft.com/office/word/2010/wordml" xmlns:w15="http://schemas.microsoft.com/office/word/2012/wordml" xmlns:w16cex="http://schemas.microsoft.com/office/word/2018/wordml/cex" xmlns:w16cid="http://schemas.microsoft.com/office/word/2016/wordml/cid" xmlns:w16="http://schemas.microsoft.com/office/word/2018/wordml" xmlns:w16sdtdh="http://schemas.microsoft.com/office/word/2020/wordml/sdtdatahash" xmlns:w16se="http://schemas.microsoft.com/office/word/2015/wordml/symex" xmlns:wpg="http://schemas.microsoft.com/office/word/2010/wordprocessingGroup" xmlns:wpi="http://schemas.microsoft.com/office/word/2010/wordprocessingInk" xmlns:wne="http://schemas.microsoft.com/office/word/2006/wordml" xmlns:wps="http://schemas.microsoft.com/office/word/2010/wordprocessingShape" mc:Ignorable="w14 w15 w16se w16cid w16 w16cex w16sdtdh wp14">
   <w:body>
     <w:p>
       <w:pPr>
@@ -29,7 +29,7 @@
           <w:rFonts w:ascii="Arial" w:eastAsia="Tahoma" w:hAnsi="Arial" w:cs="Arial"/>
           <w:sz w:val="36"/>
         </w:rPr>
-        <w:t xml:space="preserve">               </w:t>
+        <w:t xml:space="preserve">            </w:t>
       </w:r>
       <w:r>
         <w:rPr>
@@ -52,61 +52,127 @@
           <w:b/>
           <w:sz w:val="28"/>
         </w:rPr>
-        <w:t xml:space="preserve">  </w:t>
-      </w:r>
-      <w:r>
-        <w:rPr>
-          <w:rFonts w:ascii="Arial" w:eastAsia="Tahoma" w:hAnsi="Arial" w:cs="Arial"/>
-        </w:rPr>
-        <w:t>Case number:</w:t>
-      </w:r>
-      <w:r>
-        <w:rPr>
-          <w:rFonts w:ascii="Arial" w:eastAsia="Tahoma" w:hAnsi="Arial" w:cs="Arial"/>
-        </w:rPr>
-        <w:t>&lt;&lt;</w:t>
-      </w:r>
-      <w:r>
-        <w:rPr>
-          <w:rFonts w:ascii="Arial" w:hAnsi="Arial" w:cs="Arial"/>
-          <w:lang w:val="en-US"/>
-        </w:rPr>
-        <w:t xml:space="preserve"> caseNumber&gt;&gt;</w:t>
-      </w:r>
-    </w:p>
-    <w:p>
-      <w:pPr>
-        <w:rPr>
-          <w:rFonts w:ascii="Arial" w:hAnsi="Arial" w:cs="Arial"/>
-          <w:lang w:val="en-US"/>
-        </w:rPr>
-      </w:pPr>
+        <w:t xml:space="preserve"> </w:t>
+      </w:r>
       <w:r>
         <w:rPr>
           <w:rFonts w:ascii="Arial" w:eastAsia="Arial" w:hAnsi="Arial" w:cs="Arial"/>
           <w:b/>
+          <w:sz w:val="28"/>
+        </w:rPr>
+        <w:t>at</w:t>
+      </w:r>
+      <w:r>
+        <w:rPr>
+          <w:rFonts w:ascii="Arial" w:eastAsia="Arial" w:hAnsi="Arial" w:cs="Arial"/>
+          <w:b/>
+          <w:sz w:val="28"/>
+        </w:rPr>
+        <w:t xml:space="preserve"> </w:t>
+      </w:r>
+      <w:r>
+        <w:rPr>
+          <w:rFonts w:ascii="Arial" w:eastAsia="Tahoma" w:hAnsi="Arial" w:cs="Arial"/>
+        </w:rPr>
+        <w:t>Case number:</w:t>
+      </w:r>
+      <w:r>
+        <w:rPr>
+          <w:rFonts w:ascii="Arial" w:eastAsia="Tahoma" w:hAnsi="Arial" w:cs="Arial"/>
         </w:rPr>
         <w:t>&lt;&lt;</w:t>
       </w:r>
       <w:r>
         <w:rPr>
+          <w:rFonts w:ascii="Arial" w:hAnsi="Arial" w:cs="Arial"/>
+          <w:lang w:val="en-US"/>
+        </w:rPr>
+        <w:t xml:space="preserve"> </w:t>
+      </w:r>
+      <w:proofErr w:type="spellStart"/>
+      <w:r>
+        <w:rPr>
+          <w:rFonts w:ascii="Arial" w:hAnsi="Arial" w:cs="Arial"/>
+          <w:lang w:val="en-US"/>
+        </w:rPr>
+        <w:t>caseNumber</w:t>
+      </w:r>
+      <w:proofErr w:type="spellEnd"/>
+      <w:r>
+        <w:rPr>
+          <w:rFonts w:ascii="Arial" w:hAnsi="Arial" w:cs="Arial"/>
+          <w:lang w:val="en-US"/>
+        </w:rPr>
+        <w:t>&gt;&gt;</w:t>
+      </w:r>
+    </w:p>
+    <w:p>
+      <w:pPr>
+        <w:rPr>
+          <w:rFonts w:ascii="Arial" w:hAnsi="Arial" w:cs="Arial"/>
+          <w:lang w:val="en-US"/>
+        </w:rPr>
+      </w:pPr>
+      <w:r>
+        <w:rPr>
           <w:rFonts w:ascii="Arial" w:eastAsia="Arial" w:hAnsi="Arial" w:cs="Arial"/>
-          <w:bCs/>
-        </w:rPr>
-        <w:t>{dateFormat(</w:t>
-      </w:r>
+          <w:b/>
+        </w:rPr>
+        <w:t>&lt;</w:t>
+      </w:r>
+      <w:proofErr w:type="gramStart"/>
       <w:r>
         <w:rPr>
           <w:rFonts w:ascii="Arial" w:eastAsia="Arial" w:hAnsi="Arial" w:cs="Arial"/>
-          <w:bCs/>
-        </w:rPr>
-        <w:t>currentDate, ‘d</w:t>
+          <w:b/>
+        </w:rPr>
+        <w:t>&lt;</w:t>
       </w:r>
       <w:r>
         <w:rPr>
           <w:rFonts w:ascii="Arial" w:eastAsia="Arial" w:hAnsi="Arial" w:cs="Arial"/>
           <w:bCs/>
         </w:rPr>
+        <w:t>{</w:t>
+      </w:r>
+      <w:proofErr w:type="spellStart"/>
+      <w:proofErr w:type="gramEnd"/>
+      <w:r>
+        <w:rPr>
+          <w:rFonts w:ascii="Arial" w:eastAsia="Arial" w:hAnsi="Arial" w:cs="Arial"/>
+          <w:bCs/>
+        </w:rPr>
+        <w:t>dateFormat</w:t>
+      </w:r>
+      <w:proofErr w:type="spellEnd"/>
+      <w:r>
+        <w:rPr>
+          <w:rFonts w:ascii="Arial" w:eastAsia="Arial" w:hAnsi="Arial" w:cs="Arial"/>
+          <w:bCs/>
+        </w:rPr>
+        <w:t>(</w:t>
+      </w:r>
+      <w:proofErr w:type="spellStart"/>
+      <w:r>
+        <w:rPr>
+          <w:rFonts w:ascii="Arial" w:eastAsia="Arial" w:hAnsi="Arial" w:cs="Arial"/>
+          <w:bCs/>
+        </w:rPr>
+        <w:t>currentDate</w:t>
+      </w:r>
+      <w:proofErr w:type="spellEnd"/>
+      <w:r>
+        <w:rPr>
+          <w:rFonts w:ascii="Arial" w:eastAsia="Arial" w:hAnsi="Arial" w:cs="Arial"/>
+          <w:bCs/>
+        </w:rPr>
+        <w:t>, ‘d</w:t>
+      </w:r>
+      <w:r>
+        <w:rPr>
+          <w:rFonts w:ascii="Arial" w:eastAsia="Arial" w:hAnsi="Arial" w:cs="Arial"/>
+          <w:bCs/>
+        </w:rPr>
         <w:t>d</w:t>
       </w:r>
       <w:r>
@@ -114,8 +180,9 @@
           <w:rFonts w:ascii="Arial" w:eastAsia="Arial" w:hAnsi="Arial" w:cs="Arial"/>
           <w:bCs/>
         </w:rPr>
-        <w:t xml:space="preserve"> MMMM yy</w:t>
-      </w:r>
+        <w:t xml:space="preserve"> MMMM </w:t>
+      </w:r>
+      <w:proofErr w:type="spellStart"/>
       <w:r>
         <w:rPr>
           <w:rFonts w:ascii="Arial" w:eastAsia="Arial" w:hAnsi="Arial" w:cs="Arial"/>
@@ -128,8 +195,25 @@
           <w:rFonts w:ascii="Arial" w:eastAsia="Arial" w:hAnsi="Arial" w:cs="Arial"/>
           <w:bCs/>
         </w:rPr>
-        <w:t>’, ‘yyyy</w:t>
-      </w:r>
+        <w:t>yy</w:t>
+      </w:r>
+      <w:proofErr w:type="spellEnd"/>
+      <w:r>
+        <w:rPr>
+          <w:rFonts w:ascii="Arial" w:eastAsia="Arial" w:hAnsi="Arial" w:cs="Arial"/>
+          <w:bCs/>
+        </w:rPr>
+        <w:t>’, ‘</w:t>
+      </w:r>
+      <w:proofErr w:type="spellStart"/>
+      <w:r>
+        <w:rPr>
+          <w:rFonts w:ascii="Arial" w:eastAsia="Arial" w:hAnsi="Arial" w:cs="Arial"/>
+          <w:bCs/>
+        </w:rPr>
+        <w:t>yyyy</w:t>
+      </w:r>
+      <w:proofErr w:type="spellEnd"/>
       <w:r>
         <w:rPr>
           <w:rFonts w:ascii="Arial" w:eastAsia="Arial" w:hAnsi="Arial" w:cs="Arial"/>
@@ -195,13 +279,74 @@
     </w:p>
     <w:p>
       <w:pPr>
-        <w:spacing w:after="5" w:line="249" w:lineRule="auto"/>
-        <w:ind w:left="118" w:hanging="10"/>
-        <w:jc w:val="both"/>
-        <w:rPr>
-          <w:rFonts w:ascii="Arial" w:hAnsi="Arial" w:cs="Arial"/>
-        </w:rPr>
-      </w:pPr>
+        <w:tabs>
+          <w:tab w:val="center" w:pos="4742"/>
+        </w:tabs>
+        <w:spacing w:after="0"/>
+        <w:jc w:val="center"/>
+        <w:rPr>
+          <w:rFonts w:ascii="Arial" w:hAnsi="Arial" w:cs="Arial"/>
+          <w:b/>
+          <w:bCs/>
+          <w:sz w:val="28"/>
+          <w:szCs w:val="28"/>
+        </w:rPr>
+      </w:pPr>
+      <w:bookmarkStart w:id="0" w:name="_Hlk137734029"/>
+      <w:r>
+        <w:rPr>
+          <w:rFonts w:ascii="Arial" w:hAnsi="Arial" w:cs="Arial"/>
+          <w:b/>
+          <w:bCs/>
+          <w:sz w:val="28"/>
+          <w:szCs w:val="28"/>
+        </w:rPr>
+        <w:t>&lt;&lt;cs_{</w:t>
+      </w:r>
+      <w:proofErr w:type="spellStart"/>
+      <w:r>
+        <w:rPr>
+          <w:rFonts w:ascii="Arial" w:hAnsi="Arial" w:cs="Arial"/>
+          <w:b/>
+          <w:bCs/>
+          <w:sz w:val="28"/>
+          <w:szCs w:val="28"/>
+        </w:rPr>
+        <w:t>writtenByJudge</w:t>
+      </w:r>
+      <w:proofErr w:type="spellEnd"/>
+      <w:r>
+        <w:rPr>
+          <w:rFonts w:ascii="Arial" w:hAnsi="Arial" w:cs="Arial"/>
+          <w:b/>
+          <w:bCs/>
+          <w:sz w:val="28"/>
+          <w:szCs w:val="28"/>
+        </w:rPr>
+        <w:t>}&gt;&gt;&lt;&lt;</w:t>
+      </w:r>
+      <w:proofErr w:type="spellStart"/>
+      <w:r>
+        <w:rPr>
+          <w:rFonts w:ascii="Arial" w:hAnsi="Arial" w:cs="Arial"/>
+          <w:b/>
+          <w:bCs/>
+          <w:sz w:val="28"/>
+          <w:szCs w:val="28"/>
+        </w:rPr>
+        <w:t>hearingLocation.site_name</w:t>
+      </w:r>
+      <w:proofErr w:type="spellEnd"/>
+      <w:r>
+        <w:rPr>
+          <w:rFonts w:ascii="Arial" w:hAnsi="Arial" w:cs="Arial"/>
+          <w:b/>
+          <w:bCs/>
+          <w:sz w:val="28"/>
+          <w:szCs w:val="28"/>
+        </w:rPr>
+        <w:t>&gt;&gt;&lt;&lt;else&gt;&gt; Online Civil Claims&lt;&lt;es_&gt;&gt;</w:t>
+      </w:r>
     </w:p>
     <w:p>
       <w:pPr>
@@ -212,30 +357,32 @@
           <w:color w:val="auto"/>
         </w:rPr>
       </w:pPr>
-      <w:r>
-        <w:rPr>
-          <w:color w:val="auto"/>
+      <w:bookmarkStart w:id="1" w:name="_Hlk137733953"/>
+      <w:bookmarkEnd w:id="0"/>
+      <w:r>
+        <w:rPr>
+          <w:bCs/>
+          <w:szCs w:val="28"/>
         </w:rPr>
         <w:t>&lt;&lt;</w:t>
       </w:r>
-      <w:r>
-        <w:rPr>
-          <w:color w:val="auto"/>
-        </w:rPr>
-        <w:t>judge</w:t>
-      </w:r>
-      <w:r>
-        <w:rPr>
-          <w:color w:val="auto"/>
-        </w:rPr>
-        <w:t>N</w:t>
-      </w:r>
-      <w:r>
-        <w:rPr>
-          <w:color w:val="auto"/>
-        </w:rPr>
-        <w:t>ame&gt;&gt;</w:t>
-      </w:r>
+      <w:proofErr w:type="spellStart"/>
+      <w:r>
+        <w:rPr>
+          <w:bCs/>
+          <w:szCs w:val="28"/>
+        </w:rPr>
+        <w:t>judgeName</w:t>
+      </w:r>
+      <w:proofErr w:type="spellEnd"/>
+      <w:r>
+        <w:rPr>
+          <w:bCs/>
+          <w:szCs w:val="28"/>
+        </w:rPr>
+        <w:t>&gt;&gt;</w:t>
+      </w:r>
+      <w:bookmarkEnd w:id="1"/>
     </w:p>
     <w:p>
       <w:pPr>
@@ -387,7 +534,7 @@
               </wp:inline>
             </w:drawing>
           </mc:Choice>
-          <mc:Fallback xmlns:a="http://schemas.openxmlformats.org/drawingml/2006/main" xmlns:pic="http://schemas.openxmlformats.org/drawingml/2006/picture">
+          <mc:Fallback xmlns:pic="http://schemas.openxmlformats.org/drawingml/2006/picture" xmlns:a="http://schemas.openxmlformats.org/drawingml/2006/main" xmlns:w16du="http://schemas.microsoft.com/office/word/2023/wordml/word16du" xmlns:oel="http://schemas.microsoft.com/office/2019/extlst">
             <w:pict w14:anchorId="02525EF3">
               <v:group id="Group 2791" style="width:467.95pt;height:68.75pt;mso-position-horizontal-relative:char;mso-position-vertical-relative:line" coordsize="59429,8731" o:spid="_x0000_s1026" w14:anchorId="6D56B9AB" o:gfxdata="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">
                 <v:shapetype id="_x0000_t75" coordsize="21600,21600" filled="f" stroked="f" o:spt="75" o:preferrelative="t" path="m@4@5l@4@11@9@11@9@5xe">
@@ -460,7 +607,7 @@
                 <w:rFonts w:ascii="Arial" w:eastAsia="Tahoma" w:hAnsi="Arial" w:cs="Arial"/>
               </w:rPr>
             </w:pPr>
-            <w:bookmarkStart w:id="0" w:name="_Hlk108691980"/>
+            <w:bookmarkStart w:id="2" w:name="_Hlk108691980"/>
             <w:r>
               <w:rPr>
                 <w:rFonts w:ascii="Arial" w:eastAsia="Tahoma" w:hAnsi="Arial" w:cs="Arial"/>
@@ -514,7 +661,7 @@
           </w:p>
         </w:tc>
       </w:tr>
-      <w:bookmarkEnd w:id="0"/>
+      <w:bookmarkEnd w:id="2"/>
     </w:tbl>
     <w:p>
       <w:pPr>
@@ -1015,7 +1162,7 @@
               </wp:inline>
             </w:drawing>
           </mc:Choice>
-          <mc:Fallback xmlns:a="http://schemas.openxmlformats.org/drawingml/2006/main" xmlns:pic="http://schemas.openxmlformats.org/drawingml/2006/picture">
+          <mc:Fallback xmlns:pic="http://schemas.openxmlformats.org/drawingml/2006/picture" xmlns:a="http://schemas.openxmlformats.org/drawingml/2006/main" xmlns:w16du="http://schemas.microsoft.com/office/word/2023/wordml/word16du" xmlns:oel="http://schemas.microsoft.com/office/2019/extlst">
             <w:pict w14:anchorId="47815A15">
               <v:group id="Group 2792" style="width:467.95pt;height:.75pt;mso-position-horizontal-relative:char;mso-position-vertical-relative:line" coordsize="59429,95" o:spid="_x0000_s1026" w14:anchorId="0BA703C9" o:gfxdata="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">
                 <v:shape id="Shape 91" style="position:absolute;width:59429;height:0;visibility:visible;mso-wrap-style:square;v-text-anchor:top" coordsize="5942965,0" o:spid="_x0000_s1027" filled="f" path="m5942965,l,e" o:gfxdata="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">
@@ -1060,8 +1207,9 @@
           <w:szCs w:val="20"/>
           <w:lang w:val="en-US"/>
         </w:rPr>
-        <w:t> You must comply with the terms imposed upon you by this order otherwise your claim or the defence of it is liable to be struck out or some other sanction imposed. If you cannot comply, you are expected to make</w:t>
-      </w:r>
+        <w:t xml:space="preserve"> You must comply with the terms imposed upon you by this order otherwise your claim or the </w:t>
+      </w:r>
+      <w:proofErr w:type="spellStart"/>
       <w:r>
         <w:rPr>
           <w:rFonts w:ascii="Arial" w:hAnsi="Arial" w:cs="Arial"/>
@@ -1070,8 +1218,9 @@
           <w:szCs w:val="20"/>
           <w:lang w:val="en-US"/>
         </w:rPr>
-        <w:t xml:space="preserve"> a</w:t>
-      </w:r>
+        <w:t>defence</w:t>
+      </w:r>
+      <w:proofErr w:type="spellEnd"/>
       <w:r>
         <w:rPr>
           <w:rFonts w:ascii="Arial" w:hAnsi="Arial" w:cs="Arial"/>
@@ -1080,11 +1229,9 @@
           <w:szCs w:val="20"/>
           <w:lang w:val="en-US"/>
         </w:rPr>
-        <w:t xml:space="preserve"> formal application to the court before any deadline imposed upon you expires.</w:t>
-      </w:r>
-    </w:p>
-    <w:p>
-      <w:pPr>
+        <w:t xml:space="preserve"> of it is liable to be struck out or some other sanction imposed. If you cannot comply, you are expected to make</w:t>
+      </w:r>
+      <w:r>
         <w:rPr>
           <w:rFonts w:ascii="Arial" w:hAnsi="Arial" w:cs="Arial"/>
           <w:bCs/>
@@ -1092,7 +1239,8 @@
           <w:szCs w:val="20"/>
           <w:lang w:val="en-US"/>
         </w:rPr>
-      </w:pPr>
+        <w:t xml:space="preserve"> a</w:t>
+      </w:r>
       <w:r>
         <w:rPr>
           <w:rFonts w:ascii="Arial" w:hAnsi="Arial" w:cs="Arial"/>
@@ -1101,9 +1249,11 @@
           <w:szCs w:val="20"/>
           <w:lang w:val="en-US"/>
         </w:rPr>
-        <w:t>You are encouraged to try to settle the case with the other side.  You may also contact the Small Claims Mediation Service to arrange a mediation appointment. The service is free and can be contacted on (01604) 795511.</w:t>
-      </w:r>
-      <w:r>
+        <w:t xml:space="preserve"> formal application to the court before any deadline imposed upon you expires.</w:t>
+      </w:r>
+    </w:p>
+    <w:p>
+      <w:pPr>
         <w:rPr>
           <w:rFonts w:ascii="Arial" w:hAnsi="Arial" w:cs="Arial"/>
           <w:bCs/>
@@ -1111,6 +1261,25 @@
           <w:szCs w:val="20"/>
           <w:lang w:val="en-US"/>
         </w:rPr>
+      </w:pPr>
+      <w:r>
+        <w:rPr>
+          <w:rFonts w:ascii="Arial" w:hAnsi="Arial" w:cs="Arial"/>
+          <w:bCs/>
+          <w:snapToGrid w:val="0"/>
+          <w:szCs w:val="20"/>
+          <w:lang w:val="en-US"/>
+        </w:rPr>
+        <w:t>You are encouraged to try to settle the case with the other side.  You may also contact the Small Claims Mediation Service to arrange a mediation appointment. The service is free and can be contacted on (01604) 795511.</w:t>
+      </w:r>
+      <w:r>
+        <w:rPr>
+          <w:rFonts w:ascii="Arial" w:hAnsi="Arial" w:cs="Arial"/>
+          <w:bCs/>
+          <w:snapToGrid w:val="0"/>
+          <w:szCs w:val="20"/>
+          <w:lang w:val="en-US"/>
+        </w:rPr>
         <w:br/>
       </w:r>
     </w:p>
@@ -1128,6 +1297,7 @@
         </w:rPr>
         <w:t>&lt;&lt;</w:t>
       </w:r>
+      <w:proofErr w:type="spellStart"/>
       <w:r>
         <w:rPr>
           <w:rFonts w:ascii="Arial" w:hAnsi="Arial" w:cs="Arial"/>
@@ -1135,6 +1305,7 @@
         </w:rPr>
         <w:t>smallClaimsJudgesRecital.input</w:t>
       </w:r>
+      <w:proofErr w:type="spellEnd"/>
       <w:r>
         <w:rPr>
           <w:rFonts w:ascii="Arial" w:hAnsi="Arial" w:cs="Arial"/>
@@ -1252,6 +1423,7 @@
           <w:sz w:val="22"/>
           <w:szCs w:val="22"/>
         </w:rPr>
+        <w:lastRenderedPageBreak/>
         <w:t>        c. the upload function has not become available on the Digital Portal at least 14 days before the date of compliance with paragraph (a) (and, if applicable, (b)) above.</w:t>
       </w:r>
     </w:p>
@@ -1312,12 +1484,22 @@
         </w:rPr>
         <w:t>_{</w:t>
       </w:r>
-      <w:r>
-        <w:rPr>
-          <w:rFonts w:ascii="Arial" w:hAnsi="Arial" w:cs="Arial"/>
-          <w:lang w:val="en-US"/>
-        </w:rPr>
-        <w:t>drawDirectionsOrderRequired=</w:t>
+      <w:proofErr w:type="spellStart"/>
+      <w:r>
+        <w:rPr>
+          <w:rFonts w:ascii="Arial" w:hAnsi="Arial" w:cs="Arial"/>
+          <w:lang w:val="en-US"/>
+        </w:rPr>
+        <w:t>drawDirectionsOrderRequired</w:t>
+      </w:r>
+      <w:proofErr w:type="spellEnd"/>
+      <w:proofErr w:type="gramStart"/>
+      <w:r>
+        <w:rPr>
+          <w:rFonts w:ascii="Arial" w:hAnsi="Arial" w:cs="Arial"/>
+          <w:lang w:val="en-US"/>
+        </w:rPr>
+        <w:t>=</w:t>
       </w:r>
       <w:r>
         <w:rPr>
@@ -1327,6 +1509,7 @@
         </w:rPr>
         <w:t>‘</w:t>
       </w:r>
+      <w:proofErr w:type="gramEnd"/>
       <w:r>
         <w:rPr>
           <w:rFonts w:ascii="Arial" w:hAnsi="Arial" w:cs="Arial"/>
@@ -1419,14 +1602,32 @@
           <w:rFonts w:ascii="Arial" w:hAnsi="Arial" w:cs="Arial"/>
           <w:bCs/>
         </w:rPr>
-        <w:t>&lt;&lt;cs_{</w:t>
-      </w:r>
-      <w:r>
-        <w:rPr>
-          <w:rFonts w:ascii="Arial" w:hAnsi="Arial" w:cs="Arial"/>
-          <w:lang w:val="en-US"/>
-        </w:rPr>
-        <w:t>drawDirectionsOrderRequired=</w:t>
+        <w:t>&lt;&lt;cs</w:t>
+      </w:r>
+      <w:proofErr w:type="gramStart"/>
+      <w:r>
+        <w:rPr>
+          <w:rFonts w:ascii="Arial" w:hAnsi="Arial" w:cs="Arial"/>
+          <w:bCs/>
+        </w:rPr>
+        <w:t>_{</w:t>
+      </w:r>
+      <w:proofErr w:type="spellStart"/>
+      <w:proofErr w:type="gramEnd"/>
+      <w:r>
+        <w:rPr>
+          <w:rFonts w:ascii="Arial" w:hAnsi="Arial" w:cs="Arial"/>
+          <w:lang w:val="en-US"/>
+        </w:rPr>
+        <w:t>drawDirectionsOrderRequired</w:t>
+      </w:r>
+      <w:proofErr w:type="spellEnd"/>
+      <w:r>
+        <w:rPr>
+          <w:rFonts w:ascii="Arial" w:hAnsi="Arial" w:cs="Arial"/>
+          <w:lang w:val="en-US"/>
+        </w:rPr>
+        <w:t>=</w:t>
       </w:r>
       <w:r>
         <w:rPr>
@@ -1459,12 +1660,21 @@
         </w:rPr>
         <w:t xml:space="preserve"> &amp;&amp; </w:t>
       </w:r>
-      <w:r>
-        <w:rPr>
-          <w:rFonts w:ascii="Arial" w:hAnsi="Arial" w:cs="Arial"/>
-          <w:lang w:val="en-US"/>
-        </w:rPr>
-        <w:t>drawDirectionsOrder.judgementSum!=</w:t>
+      <w:proofErr w:type="spellStart"/>
+      <w:r>
+        <w:rPr>
+          <w:rFonts w:ascii="Arial" w:hAnsi="Arial" w:cs="Arial"/>
+          <w:lang w:val="en-US"/>
+        </w:rPr>
+        <w:t>drawDirectionsOrder.judgementSum</w:t>
+      </w:r>
+      <w:proofErr w:type="spellEnd"/>
+      <w:r>
+        <w:rPr>
+          <w:rFonts w:ascii="Arial" w:hAnsi="Arial" w:cs="Arial"/>
+          <w:lang w:val="en-US"/>
+        </w:rPr>
+        <w:t>!=</w:t>
       </w:r>
       <w:r>
         <w:rPr>
@@ -1508,6 +1718,7 @@
         </w:rPr>
         <w:t>&lt;&lt;</w:t>
       </w:r>
+      <w:proofErr w:type="spellStart"/>
       <w:r>
         <w:rPr>
           <w:rFonts w:ascii="Arial" w:hAnsi="Arial" w:cs="Arial"/>
@@ -1515,6 +1726,7 @@
         </w:rPr>
         <w:t>drawDirectionsOrder.judgementSum</w:t>
       </w:r>
+      <w:proofErr w:type="spellEnd"/>
       <w:r>
         <w:rPr>
           <w:rFonts w:ascii="Arial" w:hAnsi="Arial" w:cs="Arial"/>
@@ -1584,6 +1796,7 @@
         </w:rPr>
         <w:t>&lt;&lt;cs_{</w:t>
       </w:r>
+      <w:proofErr w:type="spellStart"/>
       <w:r>
         <w:rPr>
           <w:rFonts w:ascii="Arial" w:hAnsi="Arial" w:cs="Arial"/>
@@ -1591,6 +1804,7 @@
         </w:rPr>
         <w:t>smallClaimsHearingToggle</w:t>
       </w:r>
+      <w:proofErr w:type="spellEnd"/>
       <w:r>
         <w:rPr>
           <w:rFonts w:ascii="Arial" w:hAnsi="Arial" w:cs="Arial"/>
@@ -1639,63 +1853,131 @@
           <w:rFonts w:ascii="Arial" w:eastAsia="Times New Roman" w:hAnsi="Arial" w:cs="Arial"/>
           <w:lang w:eastAsia="en-GB"/>
         </w:rPr>
-        <w:t>This claim will be listed, on the first available date after &lt;&lt;</w:t>
-      </w:r>
-      <w:r>
-        <w:rPr>
-          <w:rFonts w:ascii="Arial" w:eastAsia="Arial" w:hAnsi="Arial" w:cs="Arial"/>
-          <w:bCs/>
-        </w:rPr>
-        <w:t>{dateFormat(</w:t>
-      </w:r>
+        <w:t>This claim will be listed, on the first available date after &lt;</w:t>
+      </w:r>
+      <w:proofErr w:type="gramStart"/>
       <w:r>
         <w:rPr>
           <w:rFonts w:ascii="Arial" w:eastAsia="Times New Roman" w:hAnsi="Arial" w:cs="Arial"/>
           <w:lang w:eastAsia="en-GB"/>
         </w:rPr>
-        <w:t>smallClaimsHearing</w:t>
+        <w:t>&lt;</w:t>
       </w:r>
       <w:r>
         <w:rPr>
           <w:rFonts w:ascii="Arial" w:eastAsia="Arial" w:hAnsi="Arial" w:cs="Arial"/>
           <w:bCs/>
         </w:rPr>
-        <w:t>.</w:t>
-      </w:r>
+        <w:t>{</w:t>
+      </w:r>
+      <w:proofErr w:type="spellStart"/>
+      <w:proofErr w:type="gramEnd"/>
+      <w:r>
+        <w:rPr>
+          <w:rFonts w:ascii="Arial" w:eastAsia="Arial" w:hAnsi="Arial" w:cs="Arial"/>
+          <w:bCs/>
+        </w:rPr>
+        <w:t>dateFormat</w:t>
+      </w:r>
+      <w:proofErr w:type="spellEnd"/>
+      <w:r>
+        <w:rPr>
+          <w:rFonts w:ascii="Arial" w:eastAsia="Arial" w:hAnsi="Arial" w:cs="Arial"/>
+          <w:bCs/>
+        </w:rPr>
+        <w:t>(</w:t>
+      </w:r>
+      <w:proofErr w:type="spellStart"/>
       <w:r>
         <w:rPr>
           <w:rFonts w:ascii="Arial" w:eastAsia="Times New Roman" w:hAnsi="Arial" w:cs="Arial"/>
           <w:lang w:eastAsia="en-GB"/>
         </w:rPr>
-        <w:t>dateFrom</w:t>
+        <w:t>smallClaimsHearing</w:t>
       </w:r>
       <w:r>
         <w:rPr>
           <w:rFonts w:ascii="Arial" w:eastAsia="Arial" w:hAnsi="Arial" w:cs="Arial"/>
           <w:bCs/>
         </w:rPr>
-        <w:t>, ‘dd MMMM yyyy’, ‘</w:t>
-      </w:r>
-      <w:r>
-        <w:rPr>
-          <w:rFonts w:ascii="Arial" w:eastAsia="Arial" w:hAnsi="Arial" w:cs="Arial"/>
-          <w:bCs/>
-        </w:rPr>
-        <w:t>yyyy-MM-dd’</w:t>
-      </w:r>
-      <w:r>
-        <w:rPr>
-          <w:rFonts w:ascii="Arial" w:eastAsia="Arial" w:hAnsi="Arial" w:cs="Arial"/>
-          <w:bCs/>
-        </w:rPr>
-        <w:t>)}</w:t>
+        <w:t>.</w:t>
       </w:r>
       <w:r>
         <w:rPr>
           <w:rFonts w:ascii="Arial" w:eastAsia="Times New Roman" w:hAnsi="Arial" w:cs="Arial"/>
           <w:lang w:eastAsia="en-GB"/>
         </w:rPr>
-        <w:t>&gt;&gt;. The time estimate is &lt;&lt;smallClaimsHearingTime&gt;&gt;</w:t>
+        <w:t>dateFrom</w:t>
+      </w:r>
+      <w:proofErr w:type="spellEnd"/>
+      <w:r>
+        <w:rPr>
+          <w:rFonts w:ascii="Arial" w:eastAsia="Arial" w:hAnsi="Arial" w:cs="Arial"/>
+          <w:bCs/>
+        </w:rPr>
+        <w:t xml:space="preserve">, ‘dd MMMM </w:t>
+      </w:r>
+      <w:proofErr w:type="spellStart"/>
+      <w:r>
+        <w:rPr>
+          <w:rFonts w:ascii="Arial" w:eastAsia="Arial" w:hAnsi="Arial" w:cs="Arial"/>
+          <w:bCs/>
+        </w:rPr>
+        <w:t>yyyy</w:t>
+      </w:r>
+      <w:proofErr w:type="spellEnd"/>
+      <w:r>
+        <w:rPr>
+          <w:rFonts w:ascii="Arial" w:eastAsia="Arial" w:hAnsi="Arial" w:cs="Arial"/>
+          <w:bCs/>
+        </w:rPr>
+        <w:t>’, ‘</w:t>
+      </w:r>
+      <w:proofErr w:type="spellStart"/>
+      <w:r>
+        <w:rPr>
+          <w:rFonts w:ascii="Arial" w:eastAsia="Arial" w:hAnsi="Arial" w:cs="Arial"/>
+          <w:bCs/>
+        </w:rPr>
+        <w:t>yyyy</w:t>
+      </w:r>
+      <w:proofErr w:type="spellEnd"/>
+      <w:r>
+        <w:rPr>
+          <w:rFonts w:ascii="Arial" w:eastAsia="Arial" w:hAnsi="Arial" w:cs="Arial"/>
+          <w:bCs/>
+        </w:rPr>
+        <w:t>-MM-dd’</w:t>
+      </w:r>
+      <w:r>
+        <w:rPr>
+          <w:rFonts w:ascii="Arial" w:eastAsia="Arial" w:hAnsi="Arial" w:cs="Arial"/>
+          <w:bCs/>
+        </w:rPr>
+        <w:t>)}</w:t>
+      </w:r>
+      <w:r>
+        <w:rPr>
+          <w:rFonts w:ascii="Arial" w:eastAsia="Times New Roman" w:hAnsi="Arial" w:cs="Arial"/>
+          <w:lang w:eastAsia="en-GB"/>
+        </w:rPr>
+        <w:t>&gt;&gt;. The time estimate is &lt;&lt;</w:t>
+      </w:r>
+      <w:proofErr w:type="spellStart"/>
+      <w:r>
+        <w:rPr>
+          <w:rFonts w:ascii="Arial" w:eastAsia="Times New Roman" w:hAnsi="Arial" w:cs="Arial"/>
+          <w:lang w:eastAsia="en-GB"/>
+        </w:rPr>
+        <w:t>smallClaimsHearingTime</w:t>
+      </w:r>
+      <w:proofErr w:type="spellEnd"/>
+      <w:r>
+        <w:rPr>
+          <w:rFonts w:ascii="Arial" w:eastAsia="Times New Roman" w:hAnsi="Arial" w:cs="Arial"/>
+          <w:lang w:eastAsia="en-GB"/>
+        </w:rPr>
+        <w:t>&gt;&gt;</w:t>
       </w:r>
       <w:r>
         <w:rPr>
@@ -1797,6 +2079,7 @@
         </w:rPr>
         <w:t>&lt;&lt;cs_{</w:t>
       </w:r>
+      <w:proofErr w:type="spellStart"/>
       <w:r>
         <w:rPr>
           <w:rFonts w:ascii="Arial" w:hAnsi="Arial" w:cs="Arial"/>
@@ -1804,6 +2087,7 @@
         </w:rPr>
         <w:t>smallClaimsMethodToggle</w:t>
       </w:r>
+      <w:proofErr w:type="spellEnd"/>
       <w:r>
         <w:rPr>
           <w:rFonts w:ascii="Arial" w:hAnsi="Arial" w:cs="Arial"/>
@@ -1834,7 +2118,39 @@
           <w:rFonts w:ascii="Arial" w:hAnsi="Arial" w:cs="Arial"/>
           <w:lang w:val="en-US"/>
         </w:rPr>
-        <w:t>&lt;&lt;cs_{smallClaimsMethod=’smallClaimsMethodInPerson’}&gt;&gt;</w:t>
+        <w:t>&lt;&lt;cs_{</w:t>
+      </w:r>
+      <w:proofErr w:type="spellStart"/>
+      <w:r>
+        <w:rPr>
+          <w:rFonts w:ascii="Arial" w:hAnsi="Arial" w:cs="Arial"/>
+          <w:lang w:val="en-US"/>
+        </w:rPr>
+        <w:t>smallClaimsMethod</w:t>
+      </w:r>
+      <w:proofErr w:type="spellEnd"/>
+      <w:r>
+        <w:rPr>
+          <w:rFonts w:ascii="Arial" w:hAnsi="Arial" w:cs="Arial"/>
+          <w:lang w:val="en-US"/>
+        </w:rPr>
+        <w:t>=’</w:t>
+      </w:r>
+      <w:proofErr w:type="spellStart"/>
+      <w:r>
+        <w:rPr>
+          <w:rFonts w:ascii="Arial" w:hAnsi="Arial" w:cs="Arial"/>
+          <w:lang w:val="en-US"/>
+        </w:rPr>
+        <w:t>smallClaimsMethodInPerson</w:t>
+      </w:r>
+      <w:proofErr w:type="spellEnd"/>
+      <w:r>
+        <w:rPr>
+          <w:rFonts w:ascii="Arial" w:hAnsi="Arial" w:cs="Arial"/>
+          <w:lang w:val="en-US"/>
+        </w:rPr>
+        <w:t>’}&gt;&gt;</w:t>
       </w:r>
     </w:p>
     <w:p>
@@ -1925,7 +2241,15 @@
           <w:rFonts w:ascii="Arial" w:hAnsi="Arial" w:cs="Arial"/>
           <w:lang w:val="en-US"/>
         </w:rPr>
-        <w:t>&lt;&lt;cs_{</w:t>
+        <w:t>&lt;&lt;cs</w:t>
+      </w:r>
+      <w:proofErr w:type="gramStart"/>
+      <w:r>
+        <w:rPr>
+          <w:rFonts w:ascii="Arial" w:hAnsi="Arial" w:cs="Arial"/>
+          <w:lang w:val="en-US"/>
+        </w:rPr>
+        <w:t>_{</w:t>
       </w:r>
       <w:r>
         <w:rPr>
@@ -1934,12 +2258,38 @@
         </w:rPr>
         <w:t xml:space="preserve"> </w:t>
       </w:r>
-      <w:r>
-        <w:rPr>
-          <w:rFonts w:ascii="Arial" w:hAnsi="Arial" w:cs="Arial"/>
-          <w:lang w:val="en-US"/>
-        </w:rPr>
-        <w:t>smallClaimsMethod=’smallClaimsMethodTelephoneHearing’}&gt;&gt;</w:t>
+      <w:proofErr w:type="spellStart"/>
+      <w:r>
+        <w:rPr>
+          <w:rFonts w:ascii="Arial" w:hAnsi="Arial" w:cs="Arial"/>
+          <w:lang w:val="en-US"/>
+        </w:rPr>
+        <w:t>smallClaimsMethod</w:t>
+      </w:r>
+      <w:proofErr w:type="spellEnd"/>
+      <w:proofErr w:type="gramEnd"/>
+      <w:r>
+        <w:rPr>
+          <w:rFonts w:ascii="Arial" w:hAnsi="Arial" w:cs="Arial"/>
+          <w:lang w:val="en-US"/>
+        </w:rPr>
+        <w:t>=’</w:t>
+      </w:r>
+      <w:proofErr w:type="spellStart"/>
+      <w:r>
+        <w:rPr>
+          <w:rFonts w:ascii="Arial" w:hAnsi="Arial" w:cs="Arial"/>
+          <w:lang w:val="en-US"/>
+        </w:rPr>
+        <w:t>smallClaimsMethodTelephoneHearing</w:t>
+      </w:r>
+      <w:proofErr w:type="spellEnd"/>
+      <w:r>
+        <w:rPr>
+          <w:rFonts w:ascii="Arial" w:hAnsi="Arial" w:cs="Arial"/>
+          <w:lang w:val="en-US"/>
+        </w:rPr>
+        <w:t>’}&gt;&gt;</w:t>
       </w:r>
     </w:p>
     <w:p>
@@ -2037,7 +2387,15 @@
           <w:rFonts w:ascii="Arial" w:hAnsi="Arial" w:cs="Arial"/>
           <w:lang w:val="en-US"/>
         </w:rPr>
-        <w:t>&lt;&lt;cs_{</w:t>
+        <w:t>&lt;&lt;cs</w:t>
+      </w:r>
+      <w:proofErr w:type="gramStart"/>
+      <w:r>
+        <w:rPr>
+          <w:rFonts w:ascii="Arial" w:hAnsi="Arial" w:cs="Arial"/>
+          <w:lang w:val="en-US"/>
+        </w:rPr>
+        <w:t>_{</w:t>
       </w:r>
       <w:r>
         <w:rPr>
@@ -2046,12 +2404,38 @@
         </w:rPr>
         <w:t xml:space="preserve"> </w:t>
       </w:r>
-      <w:r>
-        <w:rPr>
-          <w:rFonts w:ascii="Arial" w:hAnsi="Arial" w:cs="Arial"/>
-          <w:lang w:val="en-US"/>
-        </w:rPr>
-        <w:t>smallClaimsMethod=’smallClaimsMethodVideoConferenceHearing’}&gt;&gt;</w:t>
+      <w:proofErr w:type="spellStart"/>
+      <w:r>
+        <w:rPr>
+          <w:rFonts w:ascii="Arial" w:hAnsi="Arial" w:cs="Arial"/>
+          <w:lang w:val="en-US"/>
+        </w:rPr>
+        <w:t>smallClaimsMethod</w:t>
+      </w:r>
+      <w:proofErr w:type="spellEnd"/>
+      <w:proofErr w:type="gramEnd"/>
+      <w:r>
+        <w:rPr>
+          <w:rFonts w:ascii="Arial" w:hAnsi="Arial" w:cs="Arial"/>
+          <w:lang w:val="en-US"/>
+        </w:rPr>
+        <w:t>=’</w:t>
+      </w:r>
+      <w:proofErr w:type="spellStart"/>
+      <w:r>
+        <w:rPr>
+          <w:rFonts w:ascii="Arial" w:hAnsi="Arial" w:cs="Arial"/>
+          <w:lang w:val="en-US"/>
+        </w:rPr>
+        <w:t>smallClaimsMethodVideoConferenceHearing</w:t>
+      </w:r>
+      <w:proofErr w:type="spellEnd"/>
+      <w:r>
+        <w:rPr>
+          <w:rFonts w:ascii="Arial" w:hAnsi="Arial" w:cs="Arial"/>
+          <w:lang w:val="en-US"/>
+        </w:rPr>
+        <w:t>’}&gt;&gt;</w:t>
       </w:r>
     </w:p>
     <w:p>
@@ -2213,6 +2597,7 @@
         </w:rPr>
         <w:t>&lt;&lt;cs_{</w:t>
       </w:r>
+      <w:proofErr w:type="spellStart"/>
       <w:r>
         <w:rPr>
           <w:rFonts w:ascii="Arial" w:hAnsi="Arial" w:cs="Arial"/>
@@ -2220,6 +2605,7 @@
         </w:rPr>
         <w:t>smallClaimsDocumentsToggle</w:t>
       </w:r>
+      <w:proofErr w:type="spellEnd"/>
       <w:r>
         <w:rPr>
           <w:rFonts w:ascii="Arial" w:hAnsi="Arial" w:cs="Arial"/>
@@ -2346,6 +2732,7 @@
         </w:rPr>
         <w:t>&lt;&lt;cs_{</w:t>
       </w:r>
+      <w:proofErr w:type="spellStart"/>
       <w:r>
         <w:rPr>
           <w:rFonts w:ascii="Arial" w:hAnsi="Arial" w:cs="Arial"/>
@@ -2353,6 +2740,7 @@
         </w:rPr>
         <w:t>smallClaimsWitnessStatementToggle</w:t>
       </w:r>
+      <w:proofErr w:type="spellEnd"/>
       <w:r>
         <w:rPr>
           <w:rFonts w:ascii="Arial" w:hAnsi="Arial" w:cs="Arial"/>
@@ -2433,6 +2821,7 @@
         </w:rPr>
         <w:t>&lt;&lt;cs_{</w:t>
       </w:r>
+      <w:proofErr w:type="spellStart"/>
       <w:r>
         <w:rPr>
           <w:rFonts w:ascii="Arial" w:hAnsi="Arial" w:cs="Arial"/>
@@ -2440,6 +2829,7 @@
         </w:rPr>
         <w:t>smallClaimsNumberOfWitnessesToggle</w:t>
       </w:r>
+      <w:proofErr w:type="spellEnd"/>
       <w:r>
         <w:rPr>
           <w:rFonts w:ascii="Arial" w:hAnsi="Arial" w:cs="Arial"/>
@@ -2817,12 +3207,21 @@
         </w:rPr>
         <w:t>&lt;&lt;cs_{</w:t>
       </w:r>
-      <w:r>
-        <w:rPr>
-          <w:rFonts w:ascii="Arial" w:hAnsi="Arial" w:cs="Arial"/>
-          <w:lang w:val="en-US"/>
-        </w:rPr>
-        <w:t>hasCreditHire=true</w:t>
+      <w:proofErr w:type="spellStart"/>
+      <w:r>
+        <w:rPr>
+          <w:rFonts w:ascii="Arial" w:hAnsi="Arial" w:cs="Arial"/>
+          <w:lang w:val="en-US"/>
+        </w:rPr>
+        <w:t>hasCreditHire</w:t>
+      </w:r>
+      <w:proofErr w:type="spellEnd"/>
+      <w:r>
+        <w:rPr>
+          <w:rFonts w:ascii="Arial" w:hAnsi="Arial" w:cs="Arial"/>
+          <w:lang w:val="en-US"/>
+        </w:rPr>
+        <w:t>=true</w:t>
       </w:r>
       <w:r>
         <w:rPr>
@@ -2960,7 +3359,16 @@
           <w:b/>
           <w:bCs/>
         </w:rPr>
-        <w:t>&lt;&lt;</w:t>
+        <w:t>&lt;</w:t>
+      </w:r>
+      <w:proofErr w:type="gramStart"/>
+      <w:r>
+        <w:rPr>
+          <w:rFonts w:ascii="Arial" w:hAnsi="Arial" w:cs="Arial"/>
+          <w:b/>
+          <w:bCs/>
+        </w:rPr>
+        <w:t>&lt;</w:t>
       </w:r>
       <w:r>
         <w:rPr>
@@ -2969,18 +3377,28 @@
         </w:rPr>
         <w:t>{</w:t>
       </w:r>
+      <w:proofErr w:type="spellStart"/>
+      <w:proofErr w:type="gramEnd"/>
       <w:r>
         <w:rPr>
           <w:rFonts w:ascii="Arial" w:eastAsia="Arial" w:hAnsi="Arial" w:cs="Arial"/>
           <w:bCs/>
         </w:rPr>
-        <w:t>dateFormat(</w:t>
-      </w:r>
+        <w:t>dateFormat</w:t>
+      </w:r>
+      <w:proofErr w:type="spellEnd"/>
       <w:r>
         <w:rPr>
           <w:rFonts w:ascii="Arial" w:eastAsia="Arial" w:hAnsi="Arial" w:cs="Arial"/>
           <w:bCs/>
         </w:rPr>
+        <w:t>(</w:t>
+      </w:r>
+      <w:r>
+        <w:rPr>
+          <w:rFonts w:ascii="Arial" w:eastAsia="Arial" w:hAnsi="Arial" w:cs="Arial"/>
+          <w:bCs/>
+        </w:rPr>
         <w:t>smallClaimsCreditHire</w:t>
       </w:r>
       <w:r>
@@ -2995,7 +3413,39 @@
           <w:rFonts w:ascii="Arial" w:eastAsia="Arial" w:hAnsi="Arial" w:cs="Arial"/>
           <w:bCs/>
         </w:rPr>
-        <w:t>1, ‘dd MMMM yyyy’, ‘yyyy-MM-dd’)}</w:t>
+        <w:t xml:space="preserve">1, ‘dd MMMM </w:t>
+      </w:r>
+      <w:proofErr w:type="spellStart"/>
+      <w:r>
+        <w:rPr>
+          <w:rFonts w:ascii="Arial" w:eastAsia="Arial" w:hAnsi="Arial" w:cs="Arial"/>
+          <w:bCs/>
+        </w:rPr>
+        <w:t>yyyy</w:t>
+      </w:r>
+      <w:proofErr w:type="spellEnd"/>
+      <w:r>
+        <w:rPr>
+          <w:rFonts w:ascii="Arial" w:eastAsia="Arial" w:hAnsi="Arial" w:cs="Arial"/>
+          <w:bCs/>
+        </w:rPr>
+        <w:t>’, ‘</w:t>
+      </w:r>
+      <w:proofErr w:type="spellStart"/>
+      <w:r>
+        <w:rPr>
+          <w:rFonts w:ascii="Arial" w:eastAsia="Arial" w:hAnsi="Arial" w:cs="Arial"/>
+          <w:bCs/>
+        </w:rPr>
+        <w:t>yyyy</w:t>
+      </w:r>
+      <w:proofErr w:type="spellEnd"/>
+      <w:r>
+        <w:rPr>
+          <w:rFonts w:ascii="Arial" w:eastAsia="Arial" w:hAnsi="Arial" w:cs="Arial"/>
+          <w:bCs/>
+        </w:rPr>
+        <w:t>-MM-dd’)}</w:t>
       </w:r>
       <w:r>
         <w:rPr>
@@ -3080,20 +3530,203 @@
           <w:b/>
           <w:bCs/>
         </w:rPr>
+        <w:t>&lt;</w:t>
+      </w:r>
+      <w:proofErr w:type="gramStart"/>
+      <w:r>
+        <w:rPr>
+          <w:rFonts w:ascii="Arial" w:hAnsi="Arial" w:cs="Arial"/>
+          <w:b/>
+          <w:bCs/>
+        </w:rPr>
+        <w:t>&lt;</w:t>
+      </w:r>
+      <w:r>
+        <w:rPr>
+          <w:rFonts w:ascii="Arial" w:eastAsia="Arial" w:hAnsi="Arial" w:cs="Arial"/>
+          <w:bCs/>
+        </w:rPr>
+        <w:t>{</w:t>
+      </w:r>
+      <w:proofErr w:type="spellStart"/>
+      <w:proofErr w:type="gramEnd"/>
+      <w:r>
+        <w:rPr>
+          <w:rFonts w:ascii="Arial" w:eastAsia="Arial" w:hAnsi="Arial" w:cs="Arial"/>
+          <w:bCs/>
+        </w:rPr>
+        <w:t>dateFormat</w:t>
+      </w:r>
+      <w:proofErr w:type="spellEnd"/>
+      <w:r>
+        <w:rPr>
+          <w:rFonts w:ascii="Arial" w:eastAsia="Arial" w:hAnsi="Arial" w:cs="Arial"/>
+          <w:bCs/>
+        </w:rPr>
+        <w:t>(</w:t>
+      </w:r>
+      <w:r>
+        <w:rPr>
+          <w:rFonts w:ascii="Arial" w:eastAsia="Arial" w:hAnsi="Arial" w:cs="Arial"/>
+          <w:bCs/>
+        </w:rPr>
+        <w:t>smallClaimsCreditHire</w:t>
+      </w:r>
+      <w:r>
+        <w:rPr>
+          <w:rFonts w:ascii="Arial" w:eastAsia="Arial" w:hAnsi="Arial" w:cs="Arial"/>
+          <w:bCs/>
+        </w:rPr>
+        <w:t>.date</w:t>
+      </w:r>
+      <w:r>
+        <w:rPr>
+          <w:rFonts w:ascii="Arial" w:eastAsia="Arial" w:hAnsi="Arial" w:cs="Arial"/>
+          <w:bCs/>
+        </w:rPr>
+        <w:t>2</w:t>
+      </w:r>
+      <w:r>
+        <w:rPr>
+          <w:rFonts w:ascii="Arial" w:eastAsia="Arial" w:hAnsi="Arial" w:cs="Arial"/>
+          <w:bCs/>
+        </w:rPr>
+        <w:t xml:space="preserve">, ‘dd MMMM </w:t>
+      </w:r>
+      <w:proofErr w:type="spellStart"/>
+      <w:r>
+        <w:rPr>
+          <w:rFonts w:ascii="Arial" w:eastAsia="Arial" w:hAnsi="Arial" w:cs="Arial"/>
+          <w:bCs/>
+        </w:rPr>
+        <w:t>yyyy</w:t>
+      </w:r>
+      <w:proofErr w:type="spellEnd"/>
+      <w:r>
+        <w:rPr>
+          <w:rFonts w:ascii="Arial" w:eastAsia="Arial" w:hAnsi="Arial" w:cs="Arial"/>
+          <w:bCs/>
+        </w:rPr>
+        <w:t>’, ‘</w:t>
+      </w:r>
+      <w:proofErr w:type="spellStart"/>
+      <w:r>
+        <w:rPr>
+          <w:rFonts w:ascii="Arial" w:eastAsia="Arial" w:hAnsi="Arial" w:cs="Arial"/>
+          <w:bCs/>
+        </w:rPr>
+        <w:t>yyyy</w:t>
+      </w:r>
+      <w:proofErr w:type="spellEnd"/>
+      <w:r>
+        <w:rPr>
+          <w:rFonts w:ascii="Arial" w:eastAsia="Arial" w:hAnsi="Arial" w:cs="Arial"/>
+          <w:bCs/>
+        </w:rPr>
+        <w:t>-MM-dd’</w:t>
+      </w:r>
+      <w:r>
+        <w:rPr>
+          <w:rFonts w:ascii="Arial" w:eastAsia="Arial" w:hAnsi="Arial" w:cs="Arial"/>
+          <w:bCs/>
+        </w:rPr>
+        <w:t>)}</w:t>
+      </w:r>
+      <w:r>
+        <w:rPr>
+          <w:rFonts w:ascii="Arial" w:hAnsi="Arial" w:cs="Arial"/>
+          <w:b/>
+          <w:bCs/>
+        </w:rPr>
+        <w:t>&gt;&gt;</w:t>
+      </w:r>
+      <w:r>
+        <w:rPr>
+          <w:rFonts w:ascii="Arial" w:hAnsi="Arial" w:cs="Arial"/>
+        </w:rPr>
+        <w:t>.</w:t>
+      </w:r>
+      <w:r>
+        <w:rPr>
+          <w:rFonts w:ascii="Arial" w:hAnsi="Arial" w:cs="Arial"/>
+        </w:rPr>
+        <w:t xml:space="preserve"> </w:t>
+      </w:r>
+      <w:r>
+        <w:rPr>
+          <w:rFonts w:ascii="Arial" w:hAnsi="Arial" w:cs="Arial"/>
+        </w:rPr>
         <w:t>&lt;&lt;</w:t>
       </w:r>
       <w:r>
         <w:rPr>
+          <w:rFonts w:ascii="Arial" w:hAnsi="Arial" w:cs="Arial"/>
+          <w:lang w:val="en-US"/>
+        </w:rPr>
+        <w:t>smallClaimsCreditHire.input5&gt;&gt; &lt;&lt;smallClaimsCreditHire.input6</w:t>
+      </w:r>
+      <w:r>
+        <w:rPr>
+          <w:rFonts w:ascii="Arial" w:hAnsi="Arial" w:cs="Arial"/>
+          <w:lang w:val="en-US"/>
+        </w:rPr>
+        <w:t>&gt;&gt;</w:t>
+      </w:r>
+      <w:r>
+        <w:rPr>
+          <w:rFonts w:ascii="Arial" w:hAnsi="Arial" w:cs="Arial"/>
+          <w:lang w:val="en-US"/>
+        </w:rPr>
+        <w:t xml:space="preserve"> </w:t>
+      </w:r>
+      <w:r>
+        <w:rPr>
+          <w:rFonts w:ascii="Arial" w:hAnsi="Arial" w:cs="Arial"/>
+          <w:b/>
+          <w:bCs/>
+          <w:lang w:val="en-US"/>
+        </w:rPr>
+        <w:t>&lt;</w:t>
+      </w:r>
+      <w:proofErr w:type="gramStart"/>
+      <w:r>
+        <w:rPr>
+          <w:rFonts w:ascii="Arial" w:hAnsi="Arial" w:cs="Arial"/>
+          <w:b/>
+          <w:bCs/>
+          <w:lang w:val="en-US"/>
+        </w:rPr>
+        <w:t>&lt;</w:t>
+      </w:r>
+      <w:r>
+        <w:rPr>
           <w:rFonts w:ascii="Arial" w:eastAsia="Arial" w:hAnsi="Arial" w:cs="Arial"/>
           <w:bCs/>
         </w:rPr>
-        <w:t>{dateFormat(</w:t>
-      </w:r>
+        <w:t>{</w:t>
+      </w:r>
+      <w:proofErr w:type="spellStart"/>
+      <w:proofErr w:type="gramEnd"/>
       <w:r>
         <w:rPr>
           <w:rFonts w:ascii="Arial" w:eastAsia="Arial" w:hAnsi="Arial" w:cs="Arial"/>
           <w:bCs/>
         </w:rPr>
+        <w:t>dateFormat</w:t>
+      </w:r>
+      <w:proofErr w:type="spellEnd"/>
+      <w:r>
+        <w:rPr>
+          <w:rFonts w:ascii="Arial" w:eastAsia="Arial" w:hAnsi="Arial" w:cs="Arial"/>
+          <w:bCs/>
+        </w:rPr>
+        <w:t>(</w:t>
+      </w:r>
+      <w:r>
+        <w:rPr>
+          <w:rFonts w:ascii="Arial" w:eastAsia="Arial" w:hAnsi="Arial" w:cs="Arial"/>
+          <w:bCs/>
+        </w:rPr>
         <w:t>smallClaimsCreditHire</w:t>
       </w:r>
       <w:r>
@@ -3108,48 +3741,69 @@
           <w:rFonts w:ascii="Arial" w:eastAsia="Arial" w:hAnsi="Arial" w:cs="Arial"/>
           <w:bCs/>
         </w:rPr>
-        <w:t>2</w:t>
-      </w:r>
+        <w:t xml:space="preserve">3, ‘dd MMMM </w:t>
+      </w:r>
+      <w:proofErr w:type="spellStart"/>
       <w:r>
         <w:rPr>
           <w:rFonts w:ascii="Arial" w:eastAsia="Arial" w:hAnsi="Arial" w:cs="Arial"/>
           <w:bCs/>
         </w:rPr>
-        <w:t>, ‘dd MMMM yyyy’, ‘</w:t>
-      </w:r>
+        <w:t>yyyy</w:t>
+      </w:r>
+      <w:proofErr w:type="spellEnd"/>
       <w:r>
         <w:rPr>
           <w:rFonts w:ascii="Arial" w:eastAsia="Arial" w:hAnsi="Arial" w:cs="Arial"/>
           <w:bCs/>
         </w:rPr>
-        <w:t>yyyy-MM-dd’</w:t>
-      </w:r>
+        <w:t>’, ‘</w:t>
+      </w:r>
+      <w:proofErr w:type="spellStart"/>
       <w:r>
         <w:rPr>
           <w:rFonts w:ascii="Arial" w:eastAsia="Arial" w:hAnsi="Arial" w:cs="Arial"/>
           <w:bCs/>
         </w:rPr>
-        <w:t>)}</w:t>
+        <w:t>yyyy</w:t>
+      </w:r>
+      <w:proofErr w:type="spellEnd"/>
+      <w:r>
+        <w:rPr>
+          <w:rFonts w:ascii="Arial" w:eastAsia="Arial" w:hAnsi="Arial" w:cs="Arial"/>
+          <w:bCs/>
+        </w:rPr>
+        <w:t>-MM-dd’</w:t>
+      </w:r>
+      <w:r>
+        <w:rPr>
+          <w:rFonts w:ascii="Arial" w:eastAsia="Arial" w:hAnsi="Arial" w:cs="Arial"/>
+          <w:bCs/>
+        </w:rPr>
+        <w:t>)</w:t>
+      </w:r>
+      <w:r>
+        <w:rPr>
+          <w:rFonts w:ascii="Arial" w:eastAsia="Arial" w:hAnsi="Arial" w:cs="Arial"/>
+          <w:bCs/>
+        </w:rPr>
+        <w:t>}</w:t>
       </w:r>
       <w:r>
         <w:rPr>
           <w:rFonts w:ascii="Arial" w:hAnsi="Arial" w:cs="Arial"/>
           <w:b/>
           <w:bCs/>
+          <w:lang w:val="en-US"/>
         </w:rPr>
         <w:t>&gt;&gt;</w:t>
       </w:r>
       <w:r>
         <w:rPr>
           <w:rFonts w:ascii="Arial" w:hAnsi="Arial" w:cs="Arial"/>
-        </w:rPr>
-        <w:t>.</w:t>
-      </w:r>
-      <w:r>
-        <w:rPr>
-          <w:rFonts w:ascii="Arial" w:hAnsi="Arial" w:cs="Arial"/>
-        </w:rPr>
-        <w:t xml:space="preserve"> </w:t>
+          <w:lang w:val="en-US"/>
+        </w:rPr>
+        <w:t xml:space="preserve">, </w:t>
       </w:r>
       <w:r>
         <w:rPr>
@@ -3162,28 +3816,19 @@
           <w:rFonts w:ascii="Arial" w:hAnsi="Arial" w:cs="Arial"/>
           <w:lang w:val="en-US"/>
         </w:rPr>
-        <w:t>smallClaimsCreditHire.input5&gt;&gt; &lt;&lt;smallClaimsCreditHire.input6</w:t>
-      </w:r>
-      <w:r>
-        <w:rPr>
-          <w:rFonts w:ascii="Arial" w:hAnsi="Arial" w:cs="Arial"/>
-          <w:lang w:val="en-US"/>
-        </w:rPr>
-        <w:t>&gt;&gt;</w:t>
-      </w:r>
-      <w:r>
-        <w:rPr>
-          <w:rFonts w:ascii="Arial" w:hAnsi="Arial" w:cs="Arial"/>
-          <w:lang w:val="en-US"/>
-        </w:rPr>
-        <w:t xml:space="preserve"> </w:t>
+        <w:t>smallClaimsCreditHire.input7</w:t>
+      </w:r>
+      <w:r>
+        <w:rPr>
+          <w:rFonts w:ascii="Arial" w:hAnsi="Arial" w:cs="Arial"/>
+        </w:rPr>
+        <w:t xml:space="preserve">&gt;&gt; </w:t>
       </w:r>
       <w:r>
         <w:rPr>
           <w:rFonts w:ascii="Arial" w:hAnsi="Arial" w:cs="Arial"/>
           <w:b/>
           <w:bCs/>
-          <w:lang w:val="en-US"/>
         </w:rPr>
         <w:t>&lt;&lt;</w:t>
       </w:r>
@@ -3194,18 +3839,27 @@
         </w:rPr>
         <w:t>{</w:t>
       </w:r>
+      <w:proofErr w:type="spellStart"/>
       <w:r>
         <w:rPr>
           <w:rFonts w:ascii="Arial" w:eastAsia="Arial" w:hAnsi="Arial" w:cs="Arial"/>
           <w:bCs/>
         </w:rPr>
-        <w:t>dateFormat(</w:t>
-      </w:r>
+        <w:t>dateFormat</w:t>
+      </w:r>
+      <w:proofErr w:type="spellEnd"/>
       <w:r>
         <w:rPr>
           <w:rFonts w:ascii="Arial" w:eastAsia="Arial" w:hAnsi="Arial" w:cs="Arial"/>
           <w:bCs/>
         </w:rPr>
+        <w:t>(</w:t>
+      </w:r>
+      <w:r>
+        <w:rPr>
+          <w:rFonts w:ascii="Arial" w:eastAsia="Arial" w:hAnsi="Arial" w:cs="Arial"/>
+          <w:bCs/>
+        </w:rPr>
         <w:t>smallClaimsCreditHire</w:t>
       </w:r>
       <w:r>
@@ -3220,99 +3874,39 @@
           <w:rFonts w:ascii="Arial" w:eastAsia="Arial" w:hAnsi="Arial" w:cs="Arial"/>
           <w:bCs/>
         </w:rPr>
-        <w:t>3, ‘dd MMMM yyyy’, ‘yyyy-MM-dd’</w:t>
-      </w:r>
+        <w:t xml:space="preserve">4, ‘dd MMMM </w:t>
+      </w:r>
+      <w:proofErr w:type="spellStart"/>
       <w:r>
         <w:rPr>
           <w:rFonts w:ascii="Arial" w:eastAsia="Arial" w:hAnsi="Arial" w:cs="Arial"/>
           <w:bCs/>
         </w:rPr>
-        <w:t>)</w:t>
-      </w:r>
+        <w:t>yyyy</w:t>
+      </w:r>
+      <w:proofErr w:type="spellEnd"/>
       <w:r>
         <w:rPr>
           <w:rFonts w:ascii="Arial" w:eastAsia="Arial" w:hAnsi="Arial" w:cs="Arial"/>
           <w:bCs/>
         </w:rPr>
-        <w:t>}</w:t>
-      </w:r>
-      <w:r>
-        <w:rPr>
-          <w:rFonts w:ascii="Arial" w:hAnsi="Arial" w:cs="Arial"/>
-          <w:b/>
-          <w:bCs/>
-          <w:lang w:val="en-US"/>
-        </w:rPr>
-        <w:t>&gt;&gt;</w:t>
-      </w:r>
-      <w:r>
-        <w:rPr>
-          <w:rFonts w:ascii="Arial" w:hAnsi="Arial" w:cs="Arial"/>
-          <w:lang w:val="en-US"/>
-        </w:rPr>
-        <w:t xml:space="preserve">, </w:t>
-      </w:r>
-      <w:r>
-        <w:rPr>
-          <w:rFonts w:ascii="Arial" w:hAnsi="Arial" w:cs="Arial"/>
-        </w:rPr>
-        <w:t>&lt;&lt;</w:t>
-      </w:r>
-      <w:r>
-        <w:rPr>
-          <w:rFonts w:ascii="Arial" w:hAnsi="Arial" w:cs="Arial"/>
-          <w:lang w:val="en-US"/>
-        </w:rPr>
-        <w:t>smallClaimsCreditHire.input7</w:t>
-      </w:r>
-      <w:r>
-        <w:rPr>
-          <w:rFonts w:ascii="Arial" w:hAnsi="Arial" w:cs="Arial"/>
-        </w:rPr>
-        <w:t xml:space="preserve">&gt;&gt; </w:t>
-      </w:r>
-      <w:r>
-        <w:rPr>
-          <w:rFonts w:ascii="Arial" w:hAnsi="Arial" w:cs="Arial"/>
-          <w:b/>
-          <w:bCs/>
-        </w:rPr>
-        <w:t>&lt;&lt;</w:t>
-      </w:r>
+        <w:t>’, ‘</w:t>
+      </w:r>
+      <w:proofErr w:type="spellStart"/>
       <w:r>
         <w:rPr>
           <w:rFonts w:ascii="Arial" w:eastAsia="Arial" w:hAnsi="Arial" w:cs="Arial"/>
           <w:bCs/>
         </w:rPr>
-        <w:t>{</w:t>
-      </w:r>
+        <w:t>yyyy</w:t>
+      </w:r>
+      <w:proofErr w:type="spellEnd"/>
       <w:r>
         <w:rPr>
           <w:rFonts w:ascii="Arial" w:eastAsia="Arial" w:hAnsi="Arial" w:cs="Arial"/>
           <w:bCs/>
         </w:rPr>
-        <w:t>dateFormat(</w:t>
-      </w:r>
-      <w:r>
-        <w:rPr>
-          <w:rFonts w:ascii="Arial" w:eastAsia="Arial" w:hAnsi="Arial" w:cs="Arial"/>
-          <w:bCs/>
-        </w:rPr>
-        <w:t>smallClaimsCreditHire</w:t>
-      </w:r>
-      <w:r>
-        <w:rPr>
-          <w:rFonts w:ascii="Arial" w:eastAsia="Arial" w:hAnsi="Arial" w:cs="Arial"/>
-          <w:bCs/>
-        </w:rPr>
-        <w:t>.date</w:t>
-      </w:r>
-      <w:r>
-        <w:rPr>
-          <w:rFonts w:ascii="Arial" w:eastAsia="Arial" w:hAnsi="Arial" w:cs="Arial"/>
-          <w:bCs/>
-        </w:rPr>
-        <w:t>4, ‘dd MMMM yyyy’, ‘yyyy-MM-dd’</w:t>
+        <w:t>-MM-dd’</w:t>
       </w:r>
       <w:r>
         <w:rPr>
@@ -3439,12 +4033,21 @@
         </w:rPr>
         <w:t>_{</w:t>
       </w:r>
-      <w:r>
-        <w:rPr>
-          <w:rFonts w:ascii="Arial" w:hAnsi="Arial" w:cs="Arial"/>
-          <w:lang w:val="en-US"/>
-        </w:rPr>
-        <w:t>hasRoadTrafficAccident=true</w:t>
+      <w:proofErr w:type="spellStart"/>
+      <w:r>
+        <w:rPr>
+          <w:rFonts w:ascii="Arial" w:hAnsi="Arial" w:cs="Arial"/>
+          <w:lang w:val="en-US"/>
+        </w:rPr>
+        <w:t>hasRoadTrafficAccident</w:t>
+      </w:r>
+      <w:proofErr w:type="spellEnd"/>
+      <w:r>
+        <w:rPr>
+          <w:rFonts w:ascii="Arial" w:hAnsi="Arial" w:cs="Arial"/>
+          <w:lang w:val="en-US"/>
+        </w:rPr>
+        <w:t>=true</w:t>
       </w:r>
       <w:r>
         <w:rPr>
@@ -3496,6 +4099,7 @@
         </w:rPr>
         <w:t>&lt;&lt;</w:t>
       </w:r>
+      <w:proofErr w:type="spellStart"/>
       <w:r>
         <w:rPr>
           <w:rFonts w:ascii="Arial" w:hAnsi="Arial" w:cs="Arial"/>
@@ -3503,6 +4107,7 @@
         </w:rPr>
         <w:t>smallClaimsRoadTrafficAccident.input</w:t>
       </w:r>
+      <w:proofErr w:type="spellEnd"/>
       <w:r>
         <w:rPr>
           <w:rFonts w:ascii="Arial" w:hAnsi="Arial" w:cs="Arial"/>
@@ -3547,11 +4152,19 @@
         </w:rPr>
         <w:t>&lt;&lt;cs_{</w:t>
       </w:r>
-      <w:r>
-        <w:rPr>
-          <w:rFonts w:ascii="Arial" w:hAnsi="Arial" w:cs="Arial"/>
-        </w:rPr>
-        <w:t>hasNewDirections=true</w:t>
+      <w:proofErr w:type="spellStart"/>
+      <w:r>
+        <w:rPr>
+          <w:rFonts w:ascii="Arial" w:hAnsi="Arial" w:cs="Arial"/>
+        </w:rPr>
+        <w:t>hasNewDirections</w:t>
+      </w:r>
+      <w:proofErr w:type="spellEnd"/>
+      <w:r>
+        <w:rPr>
+          <w:rFonts w:ascii="Arial" w:hAnsi="Arial" w:cs="Arial"/>
+        </w:rPr>
+        <w:t>=true</w:t>
       </w:r>
       <w:r>
         <w:rPr>
@@ -3608,7 +4221,23 @@
           <w:rFonts w:ascii="Arial" w:hAnsi="Arial" w:cs="Arial"/>
           <w:bCs/>
         </w:rPr>
-        <w:t>&lt;&lt;rs_smallClaimsAddNewDirections&gt;&gt;</w:t>
+        <w:t>&lt;&lt;</w:t>
+      </w:r>
+      <w:proofErr w:type="spellStart"/>
+      <w:r>
+        <w:rPr>
+          <w:rFonts w:ascii="Arial" w:hAnsi="Arial" w:cs="Arial"/>
+          <w:bCs/>
+        </w:rPr>
+        <w:t>rs_smallClaimsAddNewDirections</w:t>
+      </w:r>
+      <w:proofErr w:type="spellEnd"/>
+      <w:r>
+        <w:rPr>
+          <w:rFonts w:ascii="Arial" w:hAnsi="Arial" w:cs="Arial"/>
+          <w:bCs/>
+        </w:rPr>
+        <w:t>&gt;&gt;</w:t>
       </w:r>
     </w:p>
     <w:p>
@@ -3630,6 +4259,8 @@
         </w:rPr>
         <w:t>&lt;&lt;</w:t>
       </w:r>
+      <w:proofErr w:type="spellStart"/>
+      <w:proofErr w:type="gramStart"/>
       <w:r>
         <w:rPr>
           <w:rFonts w:ascii="Arial" w:hAnsi="Arial" w:cs="Arial"/>
@@ -3642,22 +4273,47 @@
           <w:rFonts w:ascii="Arial" w:hAnsi="Arial" w:cs="Arial"/>
           <w:bCs/>
         </w:rPr>
-        <w:t>directionComment&gt;&gt;</w:t>
-      </w:r>
-    </w:p>
-    <w:p>
-      <w:pPr>
-        <w:rPr>
-          <w:rFonts w:ascii="Arial" w:hAnsi="Arial" w:cs="Arial"/>
-          <w:bCs/>
-        </w:rPr>
-      </w:pPr>
-      <w:r>
-        <w:rPr>
-          <w:rFonts w:ascii="Arial" w:hAnsi="Arial" w:cs="Arial"/>
-          <w:bCs/>
-        </w:rPr>
-        <w:t>&lt;&lt;es_smallClaimsAddNewDirections&gt;&gt;</w:t>
+        <w:t>directionComment</w:t>
+      </w:r>
+      <w:proofErr w:type="spellEnd"/>
+      <w:proofErr w:type="gramEnd"/>
+      <w:r>
+        <w:rPr>
+          <w:rFonts w:ascii="Arial" w:hAnsi="Arial" w:cs="Arial"/>
+          <w:bCs/>
+        </w:rPr>
+        <w:t>&gt;&gt;</w:t>
+      </w:r>
+    </w:p>
+    <w:p>
+      <w:pPr>
+        <w:rPr>
+          <w:rFonts w:ascii="Arial" w:hAnsi="Arial" w:cs="Arial"/>
+          <w:bCs/>
+        </w:rPr>
+      </w:pPr>
+      <w:r>
+        <w:rPr>
+          <w:rFonts w:ascii="Arial" w:hAnsi="Arial" w:cs="Arial"/>
+          <w:bCs/>
+        </w:rPr>
+        <w:t>&lt;&lt;</w:t>
+      </w:r>
+      <w:proofErr w:type="spellStart"/>
+      <w:r>
+        <w:rPr>
+          <w:rFonts w:ascii="Arial" w:hAnsi="Arial" w:cs="Arial"/>
+          <w:bCs/>
+        </w:rPr>
+        <w:t>es_smallClaimsAddNewDirections</w:t>
+      </w:r>
+      <w:proofErr w:type="spellEnd"/>
+      <w:r>
+        <w:rPr>
+          <w:rFonts w:ascii="Arial" w:hAnsi="Arial" w:cs="Arial"/>
+          <w:bCs/>
+        </w:rPr>
+        <w:t>&gt;&gt;</w:t>
       </w:r>
     </w:p>
     <w:p>
@@ -3716,6 +4372,7 @@
         </w:rPr>
         <w:t>&lt;&lt;</w:t>
       </w:r>
+      <w:proofErr w:type="spellStart"/>
       <w:r>
         <w:rPr>
           <w:rFonts w:ascii="Arial" w:hAnsi="Arial" w:cs="Arial"/>
@@ -3723,6 +4380,7 @@
         </w:rPr>
         <w:t>smallClaimsNotes.input</w:t>
       </w:r>
+      <w:proofErr w:type="spellEnd"/>
       <w:r>
         <w:rPr>
           <w:rFonts w:ascii="Arial" w:hAnsi="Arial" w:cs="Arial"/>
@@ -3758,7 +4416,7 @@
 </file>
 
 <file path=word/endnotes.xml><?xml version="1.0" encoding="utf-8"?>
-<w:endnotes xmlns:wpc="http://schemas.microsoft.com/office/word/2010/wordprocessingCanvas" xmlns:cx="http://schemas.microsoft.com/office/drawing/2014/chartex" xmlns:cx1="http://schemas.microsoft.com/office/drawing/2015/9/8/chartex" xmlns:cx2="http://schemas.microsoft.com/office/drawing/2015/10/21/chartex" xmlns:cx3="http://schemas.microsoft.com/office/drawing/2016/5/9/chartex" xmlns:cx4="http://schemas.microsoft.com/office/drawing/2016/5/10/chartex" xmlns:cx5="http://schemas.microsoft.com/office/drawing/2016/5/11/chartex" xmlns:cx6="http://schemas.microsoft.com/office/drawing/2016/5/12/chartex" xmlns:cx7="http://schemas.microsoft.com/office/drawing/2016/5/13/chartex" xmlns:cx8="http://schemas.microsoft.com/office/drawing/2016/5/14/chartex" xmlns:mc="http://schemas.openxmlformats.org/markup-compatibility/2006" xmlns:aink="http://schemas.microsoft.com/office/drawing/2016/ink" xmlns:am3d="http://schemas.microsoft.com/office/drawing/2017/model3d" xmlns:o="urn:schemas-microsoft-com:office:office" xmlns:oel="http://schemas.microsoft.com/office/2019/extlst" xmlns:r="http://schemas.openxmlformats.org/officeDocument/2006/relationships" xmlns:m="http://schemas.openxmlformats.org/officeDocument/2006/math" xmlns:v="urn:schemas-microsoft-com:vml" xmlns:wp14="http://schemas.microsoft.com/office/word/2010/wordprocessingDrawing" xmlns:wp="http://schemas.openxmlformats.org/drawingml/2006/wordprocessingDrawing" xmlns:w10="urn:schemas-microsoft-com:office:word" xmlns:w="http://schemas.openxmlformats.org/wordprocessingml/2006/main" xmlns:w14="http://schemas.microsoft.com/office/word/2010/wordml" xmlns:w15="http://schemas.microsoft.com/office/word/2012/wordml" xmlns:w16cex="http://schemas.microsoft.com/office/word/2018/wordml/cex" xmlns:w16cid="http://schemas.microsoft.com/office/word/2016/wordml/cid" xmlns:w16="http://schemas.microsoft.com/office/word/2018/wordml" xmlns:w16du="http://schemas.microsoft.com/office/word/2023/wordml/word16du" xmlns:w16sdtdh="http://schemas.microsoft.com/office/word/2020/wordml/sdtdatahash" xmlns:w16se="http://schemas.microsoft.com/office/word/2015/wordml/symex" xmlns:wpg="http://schemas.microsoft.com/office/word/2010/wordprocessingGroup" xmlns:wpi="http://schemas.microsoft.com/office/word/2010/wordprocessingInk" xmlns:wne="http://schemas.microsoft.com/office/word/2006/wordml" xmlns:wps="http://schemas.microsoft.com/office/word/2010/wordprocessingShape" mc:Ignorable="w14 w15 w16se w16cid w16 w16cex w16sdtdh wp14">
+<w:endnotes xmlns:wpc="http://schemas.microsoft.com/office/word/2010/wordprocessingCanvas" xmlns:cx="http://schemas.microsoft.com/office/drawing/2014/chartex" xmlns:cx1="http://schemas.microsoft.com/office/drawing/2015/9/8/chartex" xmlns:cx2="http://schemas.microsoft.com/office/drawing/2015/10/21/chartex" xmlns:cx3="http://schemas.microsoft.com/office/drawing/2016/5/9/chartex" xmlns:cx4="http://schemas.microsoft.com/office/drawing/2016/5/10/chartex" xmlns:cx5="http://schemas.microsoft.com/office/drawing/2016/5/11/chartex" xmlns:cx6="http://schemas.microsoft.com/office/drawing/2016/5/12/chartex" xmlns:cx7="http://schemas.microsoft.com/office/drawing/2016/5/13/chartex" xmlns:cx8="http://schemas.microsoft.com/office/drawing/2016/5/14/chartex" xmlns:mc="http://schemas.openxmlformats.org/markup-compatibility/2006" xmlns:aink="http://schemas.microsoft.com/office/drawing/2016/ink" xmlns:am3d="http://schemas.microsoft.com/office/drawing/2017/model3d" xmlns:o="urn:schemas-microsoft-com:office:office" xmlns:r="http://schemas.openxmlformats.org/officeDocument/2006/relationships" xmlns:m="http://schemas.openxmlformats.org/officeDocument/2006/math" xmlns:v="urn:schemas-microsoft-com:vml" xmlns:wp14="http://schemas.microsoft.com/office/word/2010/wordprocessingDrawing" xmlns:wp="http://schemas.openxmlformats.org/drawingml/2006/wordprocessingDrawing" xmlns:w10="urn:schemas-microsoft-com:office:word" xmlns:w="http://schemas.openxmlformats.org/wordprocessingml/2006/main" xmlns:w14="http://schemas.microsoft.com/office/word/2010/wordml" xmlns:w15="http://schemas.microsoft.com/office/word/2012/wordml" xmlns:w16cex="http://schemas.microsoft.com/office/word/2018/wordml/cex" xmlns:w16cid="http://schemas.microsoft.com/office/word/2016/wordml/cid" xmlns:w16="http://schemas.microsoft.com/office/word/2018/wordml" xmlns:w16sdtdh="http://schemas.microsoft.com/office/word/2020/wordml/sdtdatahash" xmlns:w16se="http://schemas.microsoft.com/office/word/2015/wordml/symex" xmlns:wpg="http://schemas.microsoft.com/office/word/2010/wordprocessingGroup" xmlns:wpi="http://schemas.microsoft.com/office/word/2010/wordprocessingInk" xmlns:wne="http://schemas.microsoft.com/office/word/2006/wordml" xmlns:wps="http://schemas.microsoft.com/office/word/2010/wordprocessingShape" mc:Ignorable="w14 w15 w16se w16cid w16 w16cex w16sdtdh wp14">
   <w:endnote w:type="separator" w:id="-1">
     <w:p>
       <w:pPr>
@@ -3783,7 +4441,7 @@
 </file>
 
 <file path=word/footer1.xml><?xml version="1.0" encoding="utf-8"?>
-<w:ftr xmlns:wpc="http://schemas.microsoft.com/office/word/2010/wordprocessingCanvas" xmlns:cx="http://schemas.microsoft.com/office/drawing/2014/chartex" xmlns:cx1="http://schemas.microsoft.com/office/drawing/2015/9/8/chartex" xmlns:cx2="http://schemas.microsoft.com/office/drawing/2015/10/21/chartex" xmlns:cx3="http://schemas.microsoft.com/office/drawing/2016/5/9/chartex" xmlns:cx4="http://schemas.microsoft.com/office/drawing/2016/5/10/chartex" xmlns:cx5="http://schemas.microsoft.com/office/drawing/2016/5/11/chartex" xmlns:cx6="http://schemas.microsoft.com/office/drawing/2016/5/12/chartex" xmlns:cx7="http://schemas.microsoft.com/office/drawing/2016/5/13/chartex" xmlns:cx8="http://schemas.microsoft.com/office/drawing/2016/5/14/chartex" xmlns:mc="http://schemas.openxmlformats.org/markup-compatibility/2006" xmlns:aink="http://schemas.microsoft.com/office/drawing/2016/ink" xmlns:am3d="http://schemas.microsoft.com/office/drawing/2017/model3d" xmlns:o="urn:schemas-microsoft-com:office:office" xmlns:oel="http://schemas.microsoft.com/office/2019/extlst" xmlns:r="http://schemas.openxmlformats.org/officeDocument/2006/relationships" xmlns:m="http://schemas.openxmlformats.org/officeDocument/2006/math" xmlns:v="urn:schemas-microsoft-com:vml" xmlns:wp14="http://schemas.microsoft.com/office/word/2010/wordprocessingDrawing" xmlns:wp="http://schemas.openxmlformats.org/drawingml/2006/wordprocessingDrawing" xmlns:w10="urn:schemas-microsoft-com:office:word" xmlns:w="http://schemas.openxmlformats.org/wordprocessingml/2006/main" xmlns:w14="http://schemas.microsoft.com/office/word/2010/wordml" xmlns:w15="http://schemas.microsoft.com/office/word/2012/wordml" xmlns:w16cex="http://schemas.microsoft.com/office/word/2018/wordml/cex" xmlns:w16cid="http://schemas.microsoft.com/office/word/2016/wordml/cid" xmlns:w16="http://schemas.microsoft.com/office/word/2018/wordml" xmlns:w16du="http://schemas.microsoft.com/office/word/2023/wordml/word16du" xmlns:w16sdtdh="http://schemas.microsoft.com/office/word/2020/wordml/sdtdatahash" xmlns:w16se="http://schemas.microsoft.com/office/word/2015/wordml/symex" xmlns:wpg="http://schemas.microsoft.com/office/word/2010/wordprocessingGroup" xmlns:wpi="http://schemas.microsoft.com/office/word/2010/wordprocessingInk" xmlns:wne="http://schemas.microsoft.com/office/word/2006/wordml" xmlns:wps="http://schemas.microsoft.com/office/word/2010/wordprocessingShape" mc:Ignorable="w14 w15 w16se w16cid w16 w16cex w16sdtdh wp14">
+<w:ftr xmlns:wpc="http://schemas.microsoft.com/office/word/2010/wordprocessingCanvas" xmlns:cx="http://schemas.microsoft.com/office/drawing/2014/chartex" xmlns:cx1="http://schemas.microsoft.com/office/drawing/2015/9/8/chartex" xmlns:cx2="http://schemas.microsoft.com/office/drawing/2015/10/21/chartex" xmlns:cx3="http://schemas.microsoft.com/office/drawing/2016/5/9/chartex" xmlns:cx4="http://schemas.microsoft.com/office/drawing/2016/5/10/chartex" xmlns:cx5="http://schemas.microsoft.com/office/drawing/2016/5/11/chartex" xmlns:cx6="http://schemas.microsoft.com/office/drawing/2016/5/12/chartex" xmlns:cx7="http://schemas.microsoft.com/office/drawing/2016/5/13/chartex" xmlns:cx8="http://schemas.microsoft.com/office/drawing/2016/5/14/chartex" xmlns:mc="http://schemas.openxmlformats.org/markup-compatibility/2006" xmlns:aink="http://schemas.microsoft.com/office/drawing/2016/ink" xmlns:am3d="http://schemas.microsoft.com/office/drawing/2017/model3d" xmlns:o="urn:schemas-microsoft-com:office:office" xmlns:r="http://schemas.openxmlformats.org/officeDocument/2006/relationships" xmlns:m="http://schemas.openxmlformats.org/officeDocument/2006/math" xmlns:v="urn:schemas-microsoft-com:vml" xmlns:wp14="http://schemas.microsoft.com/office/word/2010/wordprocessingDrawing" xmlns:wp="http://schemas.openxmlformats.org/drawingml/2006/wordprocessingDrawing" xmlns:w10="urn:schemas-microsoft-com:office:word" xmlns:w="http://schemas.openxmlformats.org/wordprocessingml/2006/main" xmlns:w14="http://schemas.microsoft.com/office/word/2010/wordml" xmlns:w15="http://schemas.microsoft.com/office/word/2012/wordml" xmlns:w16cex="http://schemas.microsoft.com/office/word/2018/wordml/cex" xmlns:w16cid="http://schemas.microsoft.com/office/word/2016/wordml/cid" xmlns:w16="http://schemas.microsoft.com/office/word/2018/wordml" xmlns:w16sdtdh="http://schemas.microsoft.com/office/word/2020/wordml/sdtdatahash" xmlns:w16se="http://schemas.microsoft.com/office/word/2015/wordml/symex" xmlns:wpg="http://schemas.microsoft.com/office/word/2010/wordprocessingGroup" xmlns:wpi="http://schemas.microsoft.com/office/word/2010/wordprocessingInk" xmlns:wne="http://schemas.microsoft.com/office/word/2006/wordml" xmlns:wps="http://schemas.microsoft.com/office/word/2010/wordprocessingShape" mc:Ignorable="w14 w15 w16se w16cid w16 w16cex w16sdtdh wp14">
   <w:p>
     <w:pPr>
       <w:pStyle w:val="Footer"/>
@@ -3793,7 +4451,7 @@
 </file>
 
 <file path=word/footer2.xml><?xml version="1.0" encoding="utf-8"?>
-<w:ftr xmlns:wpc="http://schemas.microsoft.com/office/word/2010/wordprocessingCanvas" xmlns:cx="http://schemas.microsoft.com/office/drawing/2014/chartex" xmlns:cx1="http://schemas.microsoft.com/office/drawing/2015/9/8/chartex" xmlns:cx2="http://schemas.microsoft.com/office/drawing/2015/10/21/chartex" xmlns:cx3="http://schemas.microsoft.com/office/drawing/2016/5/9/chartex" xmlns:cx4="http://schemas.microsoft.com/office/drawing/2016/5/10/chartex" xmlns:cx5="http://schemas.microsoft.com/office/drawing/2016/5/11/chartex" xmlns:cx6="http://schemas.microsoft.com/office/drawing/2016/5/12/chartex" xmlns:cx7="http://schemas.microsoft.com/office/drawing/2016/5/13/chartex" xmlns:cx8="http://schemas.microsoft.com/office/drawing/2016/5/14/chartex" xmlns:mc="http://schemas.openxmlformats.org/markup-compatibility/2006" xmlns:aink="http://schemas.microsoft.com/office/drawing/2016/ink" xmlns:am3d="http://schemas.microsoft.com/office/drawing/2017/model3d" xmlns:o="urn:schemas-microsoft-com:office:office" xmlns:oel="http://schemas.microsoft.com/office/2019/extlst" xmlns:r="http://schemas.openxmlformats.org/officeDocument/2006/relationships" xmlns:m="http://schemas.openxmlformats.org/officeDocument/2006/math" xmlns:v="urn:schemas-microsoft-com:vml" xmlns:wp14="http://schemas.microsoft.com/office/word/2010/wordprocessingDrawing" xmlns:wp="http://schemas.openxmlformats.org/drawingml/2006/wordprocessingDrawing" xmlns:w10="urn:schemas-microsoft-com:office:word" xmlns:w="http://schemas.openxmlformats.org/wordprocessingml/2006/main" xmlns:w14="http://schemas.microsoft.com/office/word/2010/wordml" xmlns:w15="http://schemas.microsoft.com/office/word/2012/wordml" xmlns:w16cex="http://schemas.microsoft.com/office/word/2018/wordml/cex" xmlns:w16cid="http://schemas.microsoft.com/office/word/2016/wordml/cid" xmlns:w16="http://schemas.microsoft.com/office/word/2018/wordml" xmlns:w16du="http://schemas.microsoft.com/office/word/2023/wordml/word16du" xmlns:w16sdtdh="http://schemas.microsoft.com/office/word/2020/wordml/sdtdatahash" xmlns:w16se="http://schemas.microsoft.com/office/word/2015/wordml/symex" xmlns:wpg="http://schemas.microsoft.com/office/word/2010/wordprocessingGroup" xmlns:wpi="http://schemas.microsoft.com/office/word/2010/wordprocessingInk" xmlns:wne="http://schemas.microsoft.com/office/word/2006/wordml" xmlns:wps="http://schemas.microsoft.com/office/word/2010/wordprocessingShape" mc:Ignorable="w14 w15 w16se w16cid w16 w16cex w16sdtdh wp14">
+<w:ftr xmlns:wpc="http://schemas.microsoft.com/office/word/2010/wordprocessingCanvas" xmlns:cx="http://schemas.microsoft.com/office/drawing/2014/chartex" xmlns:cx1="http://schemas.microsoft.com/office/drawing/2015/9/8/chartex" xmlns:cx2="http://schemas.microsoft.com/office/drawing/2015/10/21/chartex" xmlns:cx3="http://schemas.microsoft.com/office/drawing/2016/5/9/chartex" xmlns:cx4="http://schemas.microsoft.com/office/drawing/2016/5/10/chartex" xmlns:cx5="http://schemas.microsoft.com/office/drawing/2016/5/11/chartex" xmlns:cx6="http://schemas.microsoft.com/office/drawing/2016/5/12/chartex" xmlns:cx7="http://schemas.microsoft.com/office/drawing/2016/5/13/chartex" xmlns:cx8="http://schemas.microsoft.com/office/drawing/2016/5/14/chartex" xmlns:mc="http://schemas.openxmlformats.org/markup-compatibility/2006" xmlns:aink="http://schemas.microsoft.com/office/drawing/2016/ink" xmlns:am3d="http://schemas.microsoft.com/office/drawing/2017/model3d" xmlns:o="urn:schemas-microsoft-com:office:office" xmlns:r="http://schemas.openxmlformats.org/officeDocument/2006/relationships" xmlns:m="http://schemas.openxmlformats.org/officeDocument/2006/math" xmlns:v="urn:schemas-microsoft-com:vml" xmlns:wp14="http://schemas.microsoft.com/office/word/2010/wordprocessingDrawing" xmlns:wp="http://schemas.openxmlformats.org/drawingml/2006/wordprocessingDrawing" xmlns:w10="urn:schemas-microsoft-com:office:word" xmlns:w="http://schemas.openxmlformats.org/wordprocessingml/2006/main" xmlns:w14="http://schemas.microsoft.com/office/word/2010/wordml" xmlns:w15="http://schemas.microsoft.com/office/word/2012/wordml" xmlns:w16cex="http://schemas.microsoft.com/office/word/2018/wordml/cex" xmlns:w16cid="http://schemas.microsoft.com/office/word/2016/wordml/cid" xmlns:w16="http://schemas.microsoft.com/office/word/2018/wordml" xmlns:w16sdtdh="http://schemas.microsoft.com/office/word/2020/wordml/sdtdatahash" xmlns:w16se="http://schemas.microsoft.com/office/word/2015/wordml/symex" xmlns:wpg="http://schemas.microsoft.com/office/word/2010/wordprocessingGroup" xmlns:wpi="http://schemas.microsoft.com/office/word/2010/wordprocessingInk" xmlns:wne="http://schemas.microsoft.com/office/word/2006/wordml" xmlns:wps="http://schemas.microsoft.com/office/word/2010/wordprocessingShape" mc:Ignorable="w14 w15 w16se w16cid w16 w16cex w16sdtdh wp14">
   <w:p>
     <w:pPr>
       <w:pStyle w:val="Footer"/>
@@ -3803,7 +4461,7 @@
 </file>
 
 <file path=word/footnotes.xml><?xml version="1.0" encoding="utf-8"?>
-<w:footnotes xmlns:wpc="http://schemas.microsoft.com/office/word/2010/wordprocessingCanvas" xmlns:cx="http://schemas.microsoft.com/office/drawing/2014/chartex" xmlns:cx1="http://schemas.microsoft.com/office/drawing/2015/9/8/chartex" xmlns:cx2="http://schemas.microsoft.com/office/drawing/2015/10/21/chartex" xmlns:cx3="http://schemas.microsoft.com/office/drawing/2016/5/9/chartex" xmlns:cx4="http://schemas.microsoft.com/office/drawing/2016/5/10/chartex" xmlns:cx5="http://schemas.microsoft.com/office/drawing/2016/5/11/chartex" xmlns:cx6="http://schemas.microsoft.com/office/drawing/2016/5/12/chartex" xmlns:cx7="http://schemas.microsoft.com/office/drawing/2016/5/13/chartex" xmlns:cx8="http://schemas.microsoft.com/office/drawing/2016/5/14/chartex" xmlns:mc="http://schemas.openxmlformats.org/markup-compatibility/2006" xmlns:aink="http://schemas.microsoft.com/office/drawing/2016/ink" xmlns:am3d="http://schemas.microsoft.com/office/drawing/2017/model3d" xmlns:o="urn:schemas-microsoft-com:office:office" xmlns:oel="http://schemas.microsoft.com/office/2019/extlst" xmlns:r="http://schemas.openxmlformats.org/officeDocument/2006/relationships" xmlns:m="http://schemas.openxmlformats.org/officeDocument/2006/math" xmlns:v="urn:schemas-microsoft-com:vml" xmlns:wp14="http://schemas.microsoft.com/office/word/2010/wordprocessingDrawing" xmlns:wp="http://schemas.openxmlformats.org/drawingml/2006/wordprocessingDrawing" xmlns:w10="urn:schemas-microsoft-com:office:word" xmlns:w="http://schemas.openxmlformats.org/wordprocessingml/2006/main" xmlns:w14="http://schemas.microsoft.com/office/word/2010/wordml" xmlns:w15="http://schemas.microsoft.com/office/word/2012/wordml" xmlns:w16cex="http://schemas.microsoft.com/office/word/2018/wordml/cex" xmlns:w16cid="http://schemas.microsoft.com/office/word/2016/wordml/cid" xmlns:w16="http://schemas.microsoft.com/office/word/2018/wordml" xmlns:w16du="http://schemas.microsoft.com/office/word/2023/wordml/word16du" xmlns:w16sdtdh="http://schemas.microsoft.com/office/word/2020/wordml/sdtdatahash" xmlns:w16se="http://schemas.microsoft.com/office/word/2015/wordml/symex" xmlns:wpg="http://schemas.microsoft.com/office/word/2010/wordprocessingGroup" xmlns:wpi="http://schemas.microsoft.com/office/word/2010/wordprocessingInk" xmlns:wne="http://schemas.microsoft.com/office/word/2006/wordml" xmlns:wps="http://schemas.microsoft.com/office/word/2010/wordprocessingShape" mc:Ignorable="w14 w15 w16se w16cid w16 w16cex w16sdtdh wp14">
+<w:footnotes xmlns:wpc="http://schemas.microsoft.com/office/word/2010/wordprocessingCanvas" xmlns:cx="http://schemas.microsoft.com/office/drawing/2014/chartex" xmlns:cx1="http://schemas.microsoft.com/office/drawing/2015/9/8/chartex" xmlns:cx2="http://schemas.microsoft.com/office/drawing/2015/10/21/chartex" xmlns:cx3="http://schemas.microsoft.com/office/drawing/2016/5/9/chartex" xmlns:cx4="http://schemas.microsoft.com/office/drawing/2016/5/10/chartex" xmlns:cx5="http://schemas.microsoft.com/office/drawing/2016/5/11/chartex" xmlns:cx6="http://schemas.microsoft.com/office/drawing/2016/5/12/chartex" xmlns:cx7="http://schemas.microsoft.com/office/drawing/2016/5/13/chartex" xmlns:cx8="http://schemas.microsoft.com/office/drawing/2016/5/14/chartex" xmlns:mc="http://schemas.openxmlformats.org/markup-compatibility/2006" xmlns:aink="http://schemas.microsoft.com/office/drawing/2016/ink" xmlns:am3d="http://schemas.microsoft.com/office/drawing/2017/model3d" xmlns:o="urn:schemas-microsoft-com:office:office" xmlns:r="http://schemas.openxmlformats.org/officeDocument/2006/relationships" xmlns:m="http://schemas.openxmlformats.org/officeDocument/2006/math" xmlns:v="urn:schemas-microsoft-com:vml" xmlns:wp14="http://schemas.microsoft.com/office/word/2010/wordprocessingDrawing" xmlns:wp="http://schemas.openxmlformats.org/drawingml/2006/wordprocessingDrawing" xmlns:w10="urn:schemas-microsoft-com:office:word" xmlns:w="http://schemas.openxmlformats.org/wordprocessingml/2006/main" xmlns:w14="http://schemas.microsoft.com/office/word/2010/wordml" xmlns:w15="http://schemas.microsoft.com/office/word/2012/wordml" xmlns:w16cex="http://schemas.microsoft.com/office/word/2018/wordml/cex" xmlns:w16cid="http://schemas.microsoft.com/office/word/2016/wordml/cid" xmlns:w16="http://schemas.microsoft.com/office/word/2018/wordml" xmlns:w16sdtdh="http://schemas.microsoft.com/office/word/2020/wordml/sdtdatahash" xmlns:w16se="http://schemas.microsoft.com/office/word/2015/wordml/symex" xmlns:wpg="http://schemas.microsoft.com/office/word/2010/wordprocessingGroup" xmlns:wpi="http://schemas.microsoft.com/office/word/2010/wordprocessingInk" xmlns:wne="http://schemas.microsoft.com/office/word/2006/wordml" xmlns:wps="http://schemas.microsoft.com/office/word/2010/wordprocessingShape" mc:Ignorable="w14 w15 w16se w16cid w16 w16cex w16sdtdh wp14">
   <w:footnote w:type="separator" w:id="-1">
     <w:p>
       <w:pPr>
@@ -3828,7 +4486,7 @@
 </file>
 
 <file path=word/numbering.xml><?xml version="1.0" encoding="utf-8"?>
-<w:numbering xmlns:wpc="http://schemas.microsoft.com/office/word/2010/wordprocessingCanvas" xmlns:cx="http://schemas.microsoft.com/office/drawing/2014/chartex" xmlns:cx1="http://schemas.microsoft.com/office/drawing/2015/9/8/chartex" xmlns:cx2="http://schemas.microsoft.com/office/drawing/2015/10/21/chartex" xmlns:cx3="http://schemas.microsoft.com/office/drawing/2016/5/9/chartex" xmlns:cx4="http://schemas.microsoft.com/office/drawing/2016/5/10/chartex" xmlns:cx5="http://schemas.microsoft.com/office/drawing/2016/5/11/chartex" xmlns:cx6="http://schemas.microsoft.com/office/drawing/2016/5/12/chartex" xmlns:cx7="http://schemas.microsoft.com/office/drawing/2016/5/13/chartex" xmlns:cx8="http://schemas.microsoft.com/office/drawing/2016/5/14/chartex" xmlns:mc="http://schemas.openxmlformats.org/markup-compatibility/2006" xmlns:aink="http://schemas.microsoft.com/office/drawing/2016/ink" xmlns:am3d="http://schemas.microsoft.com/office/drawing/2017/model3d" xmlns:o="urn:schemas-microsoft-com:office:office" xmlns:oel="http://schemas.microsoft.com/office/2019/extlst" xmlns:r="http://schemas.openxmlformats.org/officeDocument/2006/relationships" xmlns:m="http://schemas.openxmlformats.org/officeDocument/2006/math" xmlns:v="urn:schemas-microsoft-com:vml" xmlns:wp14="http://schemas.microsoft.com/office/word/2010/wordprocessingDrawing" xmlns:wp="http://schemas.openxmlformats.org/drawingml/2006/wordprocessingDrawing" xmlns:w10="urn:schemas-microsoft-com:office:word" xmlns:w="http://schemas.openxmlformats.org/wordprocessingml/2006/main" xmlns:w14="http://schemas.microsoft.com/office/word/2010/wordml" xmlns:w15="http://schemas.microsoft.com/office/word/2012/wordml" xmlns:w16cex="http://schemas.microsoft.com/office/word/2018/wordml/cex" xmlns:w16cid="http://schemas.microsoft.com/office/word/2016/wordml/cid" xmlns:w16="http://schemas.microsoft.com/office/word/2018/wordml" xmlns:w16du="http://schemas.microsoft.com/office/word/2023/wordml/word16du" xmlns:w16sdtdh="http://schemas.microsoft.com/office/word/2020/wordml/sdtdatahash" xmlns:w16se="http://schemas.microsoft.com/office/word/2015/wordml/symex" xmlns:wpg="http://schemas.microsoft.com/office/word/2010/wordprocessingGroup" xmlns:wpi="http://schemas.microsoft.com/office/word/2010/wordprocessingInk" xmlns:wne="http://schemas.microsoft.com/office/word/2006/wordml" xmlns:wps="http://schemas.microsoft.com/office/word/2010/wordprocessingShape" mc:Ignorable="w14 w15 w16se w16cid w16 w16cex w16sdtdh wp14">
+<w:numbering xmlns:wpc="http://schemas.microsoft.com/office/word/2010/wordprocessingCanvas" xmlns:cx="http://schemas.microsoft.com/office/drawing/2014/chartex" xmlns:cx1="http://schemas.microsoft.com/office/drawing/2015/9/8/chartex" xmlns:cx2="http://schemas.microsoft.com/office/drawing/2015/10/21/chartex" xmlns:cx3="http://schemas.microsoft.com/office/drawing/2016/5/9/chartex" xmlns:cx4="http://schemas.microsoft.com/office/drawing/2016/5/10/chartex" xmlns:cx5="http://schemas.microsoft.com/office/drawing/2016/5/11/chartex" xmlns:cx6="http://schemas.microsoft.com/office/drawing/2016/5/12/chartex" xmlns:cx7="http://schemas.microsoft.com/office/drawing/2016/5/13/chartex" xmlns:cx8="http://schemas.microsoft.com/office/drawing/2016/5/14/chartex" xmlns:mc="http://schemas.openxmlformats.org/markup-compatibility/2006" xmlns:aink="http://schemas.microsoft.com/office/drawing/2016/ink" xmlns:am3d="http://schemas.microsoft.com/office/drawing/2017/model3d" xmlns:o="urn:schemas-microsoft-com:office:office" xmlns:r="http://schemas.openxmlformats.org/officeDocument/2006/relationships" xmlns:m="http://schemas.openxmlformats.org/officeDocument/2006/math" xmlns:v="urn:schemas-microsoft-com:vml" xmlns:wp14="http://schemas.microsoft.com/office/word/2010/wordprocessingDrawing" xmlns:wp="http://schemas.openxmlformats.org/drawingml/2006/wordprocessingDrawing" xmlns:w10="urn:schemas-microsoft-com:office:word" xmlns:w="http://schemas.openxmlformats.org/wordprocessingml/2006/main" xmlns:w14="http://schemas.microsoft.com/office/word/2010/wordml" xmlns:w15="http://schemas.microsoft.com/office/word/2012/wordml" xmlns:w16cex="http://schemas.microsoft.com/office/word/2018/wordml/cex" xmlns:w16cid="http://schemas.microsoft.com/office/word/2016/wordml/cid" xmlns:w16="http://schemas.microsoft.com/office/word/2018/wordml" xmlns:w16sdtdh="http://schemas.microsoft.com/office/word/2020/wordml/sdtdatahash" xmlns:w16se="http://schemas.microsoft.com/office/word/2015/wordml/symex" xmlns:wpg="http://schemas.microsoft.com/office/word/2010/wordprocessingGroup" xmlns:wpi="http://schemas.microsoft.com/office/word/2010/wordprocessingInk" xmlns:wne="http://schemas.microsoft.com/office/word/2006/wordml" xmlns:wps="http://schemas.microsoft.com/office/word/2010/wordprocessingShape" mc:Ignorable="w14 w15 w16se w16cid w16 w16cex w16sdtdh wp14">
   <w:abstractNum w:abstractNumId="0" w15:restartNumberingAfterBreak="0">
     <w:nsid w:val="040152F9"/>
     <w:multiLevelType w:val="hybridMultilevel"/>
@@ -5838,67 +6496,67 @@
       </w:rPr>
     </w:lvl>
   </w:abstractNum>
-  <w:num w:numId="1" w16cid:durableId="1263029717">
+  <w:num w:numId="1">
     <w:abstractNumId w:val="18"/>
   </w:num>
-  <w:num w:numId="2" w16cid:durableId="953287818">
+  <w:num w:numId="2">
     <w:abstractNumId w:val="8"/>
   </w:num>
-  <w:num w:numId="3" w16cid:durableId="1875338645">
+  <w:num w:numId="3">
     <w:abstractNumId w:val="1"/>
   </w:num>
-  <w:num w:numId="4" w16cid:durableId="1723478490">
+  <w:num w:numId="4">
     <w:abstractNumId w:val="0"/>
   </w:num>
-  <w:num w:numId="5" w16cid:durableId="1108506865">
+  <w:num w:numId="5">
     <w:abstractNumId w:val="19"/>
   </w:num>
-  <w:num w:numId="6" w16cid:durableId="338125238">
+  <w:num w:numId="6">
     <w:abstractNumId w:val="16"/>
   </w:num>
-  <w:num w:numId="7" w16cid:durableId="1809780710">
+  <w:num w:numId="7">
     <w:abstractNumId w:val="17"/>
   </w:num>
-  <w:num w:numId="8" w16cid:durableId="1945989867">
+  <w:num w:numId="8">
     <w:abstractNumId w:val="4"/>
   </w:num>
-  <w:num w:numId="9" w16cid:durableId="2022586793">
+  <w:num w:numId="9">
     <w:abstractNumId w:val="14"/>
   </w:num>
-  <w:num w:numId="10" w16cid:durableId="1011689100">
+  <w:num w:numId="10">
     <w:abstractNumId w:val="11"/>
   </w:num>
-  <w:num w:numId="11" w16cid:durableId="664463">
+  <w:num w:numId="11">
     <w:abstractNumId w:val="5"/>
   </w:num>
-  <w:num w:numId="12" w16cid:durableId="1160928504">
+  <w:num w:numId="12">
     <w:abstractNumId w:val="13"/>
   </w:num>
-  <w:num w:numId="13" w16cid:durableId="243295320">
+  <w:num w:numId="13">
     <w:abstractNumId w:val="10"/>
   </w:num>
-  <w:num w:numId="14" w16cid:durableId="347680084">
+  <w:num w:numId="14">
     <w:abstractNumId w:val="12"/>
   </w:num>
-  <w:num w:numId="15" w16cid:durableId="166601891">
+  <w:num w:numId="15">
     <w:abstractNumId w:val="15"/>
   </w:num>
-  <w:num w:numId="16" w16cid:durableId="1819496328">
+  <w:num w:numId="16">
     <w:abstractNumId w:val="2"/>
   </w:num>
-  <w:num w:numId="17" w16cid:durableId="1475370007">
+  <w:num w:numId="17">
     <w:abstractNumId w:val="3"/>
   </w:num>
-  <w:num w:numId="18" w16cid:durableId="1143813680">
+  <w:num w:numId="18">
     <w:abstractNumId w:val="20"/>
   </w:num>
-  <w:num w:numId="19" w16cid:durableId="1433236372">
+  <w:num w:numId="19">
     <w:abstractNumId w:val="6"/>
   </w:num>
-  <w:num w:numId="20" w16cid:durableId="1376734961">
+  <w:num w:numId="20">
     <w:abstractNumId w:val="7"/>
   </w:num>
-  <w:num w:numId="21" w16cid:durableId="769156044">
+  <w:num w:numId="21">
     <w:abstractNumId w:val="9"/>
   </w:num>
 </w:numbering>
@@ -6825,40 +7483,6 @@
 </file>
 
 <file path=customXml/item1.xml><?xml version="1.0" encoding="utf-8"?>
-<p:properties xmlns:p="http://schemas.microsoft.com/office/2006/metadata/properties" xmlns:xsi="http://www.w3.org/2001/XMLSchema-instance" xmlns:pc="http://schemas.microsoft.com/office/infopath/2007/PartnerControls">
-  <documentManagement>
-    <Stage xmlns="f336f4fe-8719-4ea2-b5d6-29b3a580aeb4">Draft</Stage>
-    <Next_x0020_Stage xmlns="f336f4fe-8719-4ea2-b5d6-29b3a580aeb4">N/A</Next_x0020_Stage>
-    <Admin_x0020_Action xmlns="f336f4fe-8719-4ea2-b5d6-29b3a580aeb4" xsi:nil="true"/>
-    <Template_x0020_Category xmlns="f336f4fe-8719-4ea2-b5d6-29b3a580aeb4">Standard Direction - STD</Template_x0020_Category>
-    <Action xmlns="f336f4fe-8719-4ea2-b5d6-29b3a580aeb4" xsi:nil="true"/>
-    <Purpose1 xmlns="f336f4fe-8719-4ea2-b5d6-29b3a580aeb4">SDO</Purpose1>
-    <Template_x0020_Language xmlns="f336f4fe-8719-4ea2-b5d6-29b3a580aeb4">English - ENG</Template_x0020_Language>
-    <Rename xmlns="f336f4fe-8719-4ea2-b5d6-29b3a580aeb4">true</Rename>
-    <Tornado_x0020_Filename xmlns="f336f4fe-8719-4ea2-b5d6-29b3a580aeb4" xsi:nil="true"/>
-    <Approval_x0020_Request_x0020_Comment xmlns="f336f4fe-8719-4ea2-b5d6-29b3a580aeb4">Updating SDO_SMALL_HNL("CV-DAM-STD-ENG-00004.docx", "small_claims_sdo_%s.pdf") for CIV-6660</Approval_x0020_Request_x0020_Comment>
-    <Publication_x0020_Date xmlns="f336f4fe-8719-4ea2-b5d6-29b3a580aeb4">2023-01-23T00:00:00+00:00</Publication_x0020_Date>
-    <SharedWithUsers xmlns="f336f4fe-8719-4ea2-b5d6-29b3a580aeb4">
-      <UserInfo>
-        <DisplayName>Robert Allright</DisplayName>
-        <AccountId>23</AccountId>
-        <AccountType/>
-      </UserInfo>
-    </SharedWithUsers>
-  </documentManagement>
-</p:properties>
-</file>
-
-<file path=customXml/item2.xml><?xml version="1.0" encoding="utf-8"?>
-<?mso-contentType ?>
-<FormTemplates xmlns="http://schemas.microsoft.com/sharepoint/v3/contenttype/forms">
-  <Display>DocumentLibraryForm</Display>
-  <Edit>DocumentLibraryForm</Edit>
-  <New>DocumentLibraryForm</New>
-</FormTemplates>
-</file>
-
-<file path=customXml/item3.xml><?xml version="1.0" encoding="utf-8"?>
 <ct:contentTypeSchema xmlns:ct="http://schemas.microsoft.com/office/2006/metadata/contentType" xmlns:ma="http://schemas.microsoft.com/office/2006/metadata/properties/metaAttributes" ct:_="" ma:_="" ma:contentTypeName="_CtTemplate" ma:contentTypeID="0x01010064A5FDCCFB03F540B94405305D7DE14F00A4F8B82F7CEF57469A8FE5CEAB7A0EE0" ma:contentTypeVersion="54" ma:contentTypeDescription="Part of Template Management with Site Columns representing custom attributes." ma:contentTypeScope="" ma:versionID="c2ae9af6f2d07f5c87e529250672afb5">
   <xsd:schema xmlns:xsd="http://www.w3.org/2001/XMLSchema" xmlns:xs="http://www.w3.org/2001/XMLSchema" xmlns:p="http://schemas.microsoft.com/office/2006/metadata/properties" xmlns:ns2="f336f4fe-8719-4ea2-b5d6-29b3a580aeb4" xmlns:ns3="b57b892a-dd61-4bba-b372-a8d93da2c7e6" targetNamespace="http://schemas.microsoft.com/office/2006/metadata/properties" ma:root="true" ma:fieldsID="5cc5ae0d05cbe82a12e0833457866b27" ns2:_="" ns3:_="">
     <xsd:import namespace="f336f4fe-8719-4ea2-b5d6-29b3a580aeb4"/>
@@ -7174,25 +7798,41 @@
 </ct:contentTypeSchema>
 </file>
 
-<file path=customXml/itemProps1.xml><?xml version="1.0" encoding="utf-8"?>
-<ds:datastoreItem xmlns:ds="http://schemas.openxmlformats.org/officeDocument/2006/customXml" ds:itemID="{465BA454-9CB8-4FFC-A2E1-57E06FB538DD}">
-  <ds:schemaRefs>
-    <ds:schemaRef ds:uri="http://schemas.microsoft.com/office/2006/metadata/properties"/>
-    <ds:schemaRef ds:uri="http://schemas.microsoft.com/office/infopath/2007/PartnerControls"/>
-    <ds:schemaRef ds:uri="f336f4fe-8719-4ea2-b5d6-29b3a580aeb4"/>
-  </ds:schemaRefs>
-</ds:datastoreItem>
+<file path=customXml/item2.xml><?xml version="1.0" encoding="utf-8"?>
+<?mso-contentType ?>
+<FormTemplates xmlns="http://schemas.microsoft.com/sharepoint/v3/contenttype/forms">
+  <Display>DocumentLibraryForm</Display>
+  <Edit>DocumentLibraryForm</Edit>
+  <New>DocumentLibraryForm</New>
+</FormTemplates>
 </file>
 
-<file path=customXml/itemProps2.xml><?xml version="1.0" encoding="utf-8"?>
-<ds:datastoreItem xmlns:ds="http://schemas.openxmlformats.org/officeDocument/2006/customXml" ds:itemID="{B583B4CC-35D2-469F-8442-D174E33954A3}">
-  <ds:schemaRefs>
-    <ds:schemaRef ds:uri="http://schemas.microsoft.com/sharepoint/v3/contenttype/forms"/>
-  </ds:schemaRefs>
-</ds:datastoreItem>
+<file path=customXml/item3.xml><?xml version="1.0" encoding="utf-8"?>
+<p:properties xmlns:p="http://schemas.microsoft.com/office/2006/metadata/properties" xmlns:xsi="http://www.w3.org/2001/XMLSchema-instance" xmlns:pc="http://schemas.microsoft.com/office/infopath/2007/PartnerControls">
+  <documentManagement>
+    <Stage xmlns="f336f4fe-8719-4ea2-b5d6-29b3a580aeb4">Draft</Stage>
+    <Next_x0020_Stage xmlns="f336f4fe-8719-4ea2-b5d6-29b3a580aeb4">N/A</Next_x0020_Stage>
+    <Admin_x0020_Action xmlns="f336f4fe-8719-4ea2-b5d6-29b3a580aeb4" xsi:nil="true"/>
+    <Template_x0020_Category xmlns="f336f4fe-8719-4ea2-b5d6-29b3a580aeb4">Standard Direction - STD</Template_x0020_Category>
+    <Action xmlns="f336f4fe-8719-4ea2-b5d6-29b3a580aeb4" xsi:nil="true"/>
+    <Purpose1 xmlns="f336f4fe-8719-4ea2-b5d6-29b3a580aeb4">SDO</Purpose1>
+    <Template_x0020_Language xmlns="f336f4fe-8719-4ea2-b5d6-29b3a580aeb4">English - ENG</Template_x0020_Language>
+    <Rename xmlns="f336f4fe-8719-4ea2-b5d6-29b3a580aeb4">true</Rename>
+    <Tornado_x0020_Filename xmlns="f336f4fe-8719-4ea2-b5d6-29b3a580aeb4" xsi:nil="true"/>
+    <Approval_x0020_Request_x0020_Comment xmlns="f336f4fe-8719-4ea2-b5d6-29b3a580aeb4">Updating SDO_SMALL_HNL("CV-DAM-STD-ENG-00004.docx", "small_claims_sdo_%s.pdf") for CIV-6660</Approval_x0020_Request_x0020_Comment>
+    <Publication_x0020_Date xmlns="f336f4fe-8719-4ea2-b5d6-29b3a580aeb4">2023-01-23T00:00:00+00:00</Publication_x0020_Date>
+    <SharedWithUsers xmlns="f336f4fe-8719-4ea2-b5d6-29b3a580aeb4">
+      <UserInfo>
+        <DisplayName>Robert Allright</DisplayName>
+        <AccountId>23</AccountId>
+        <AccountType/>
+      </UserInfo>
+    </SharedWithUsers>
+  </documentManagement>
+</p:properties>
 </file>
 
-<file path=customXml/itemProps3.xml><?xml version="1.0" encoding="utf-8"?>
+<file path=customXml/itemProps1.xml><?xml version="1.0" encoding="utf-8"?>
 <ds:datastoreItem xmlns:ds="http://schemas.openxmlformats.org/officeDocument/2006/customXml" ds:itemID="{32170FF0-2F2A-480C-BA28-FE7A8673CE3B}">
   <ds:schemaRefs>
     <ds:schemaRef ds:uri="http://schemas.microsoft.com/office/2006/metadata/contentType"/>
@@ -7211,6 +7851,24 @@
 </ds:datastoreItem>
 </file>
 
+<file path=customXml/itemProps2.xml><?xml version="1.0" encoding="utf-8"?>
+<ds:datastoreItem xmlns:ds="http://schemas.openxmlformats.org/officeDocument/2006/customXml" ds:itemID="{B583B4CC-35D2-469F-8442-D174E33954A3}">
+  <ds:schemaRefs>
+    <ds:schemaRef ds:uri="http://schemas.microsoft.com/sharepoint/v3/contenttype/forms"/>
+  </ds:schemaRefs>
+</ds:datastoreItem>
+</file>
+
+<file path=customXml/itemProps3.xml><?xml version="1.0" encoding="utf-8"?>
+<ds:datastoreItem xmlns:ds="http://schemas.openxmlformats.org/officeDocument/2006/customXml" ds:itemID="{465BA454-9CB8-4FFC-A2E1-57E06FB538DD}">
+  <ds:schemaRefs>
+    <ds:schemaRef ds:uri="http://schemas.microsoft.com/office/2006/metadata/properties"/>
+    <ds:schemaRef ds:uri="http://schemas.microsoft.com/office/infopath/2007/PartnerControls"/>
+    <ds:schemaRef ds:uri="f336f4fe-8719-4ea2-b5d6-29b3a580aeb4"/>
+  </ds:schemaRefs>
+</ds:datastoreItem>
+</file>
+
 <file path=docMetadata/LabelInfo.xml><?xml version="1.0" encoding="utf-8"?>
 <clbl:labelList xmlns:clbl="http://schemas.microsoft.com/office/2020/mipLabelMetadata">
   <clbl:label id="{fa22dce2-39a9-4bf4-a557-7a50b593b56a}" enabled="1" method="Privileged" siteId="{3e0088dc-0629-4ae6-aa8c-813e7a296f50}" contentBits="0" removed="0"/>

</xml_diff>